<commit_message>
Q3 part b completed
</commit_message>
<xml_diff>
--- a/Q3/Q3.docx
+++ b/Q3/Q3.docx
@@ -278,19 +278,7 @@
           <w:rPr>
             <w:rFonts w:ascii="Cambria Math" w:eastAsiaTheme="minorEastAsia" w:hAnsi="Cambria Math"/>
           </w:rPr>
-          <m:t>=1</m:t>
-        </m:r>
-        <m:r>
-          <w:rPr>
-            <w:rFonts w:ascii="Cambria Math" w:eastAsiaTheme="minorEastAsia" w:hAnsi="Cambria Math"/>
-          </w:rPr>
-          <m:t>6</m:t>
-        </m:r>
-        <m:r>
-          <w:rPr>
-            <w:rFonts w:ascii="Cambria Math" w:eastAsiaTheme="minorEastAsia" w:hAnsi="Cambria Math"/>
-          </w:rPr>
-          <m:t>V</m:t>
+          <m:t>=16V</m:t>
         </m:r>
       </m:oMath>
       <w:r>
@@ -417,10 +405,7 @@
     </w:p>
     <w:p>
       <w:pPr>
-        <w:rPr>
-          <w:rFonts w:ascii="Arial" w:eastAsiaTheme="minorEastAsia" w:hAnsi="Arial" w:cs="Arial"/>
-          <w:lang w:eastAsia="zh-CN"/>
-        </w:rPr>
+        <w:keepNext/>
       </w:pPr>
       <w:r>
         <w:rPr>
@@ -531,19 +516,7 @@
           <w:rPr>
             <w:rFonts w:ascii="Cambria Math" w:eastAsiaTheme="minorEastAsia" w:hAnsi="Cambria Math"/>
           </w:rPr>
-          <m:t>12</m:t>
-        </m:r>
-        <m:r>
-          <w:rPr>
-            <w:rFonts w:ascii="Cambria Math" w:eastAsiaTheme="minorEastAsia" w:hAnsi="Cambria Math"/>
-          </w:rPr>
-          <m:t xml:space="preserve">= </m:t>
-        </m:r>
-        <m:r>
-          <w:rPr>
-            <w:rFonts w:ascii="Cambria Math" w:eastAsiaTheme="minorEastAsia" w:hAnsi="Cambria Math"/>
-          </w:rPr>
-          <m:t>16</m:t>
+          <m:t>12= 16</m:t>
         </m:r>
         <m:f>
           <m:fPr>
@@ -752,22 +725,37 @@
           </wp:inline>
         </w:drawing>
       </w:r>
-      <w:r>
+    </w:p>
+    <w:p>
+      <w:pPr>
+        <w:pStyle w:val="ResimYazs"/>
+        <w:ind w:left="2160" w:firstLine="720"/>
+      </w:pPr>
+      <w:r>
+        <w:t xml:space="preserve">Figure </w:t>
+      </w:r>
+      <w:fldSimple w:instr=" SEQ Figure \* ARABIC ">
+        <w:r>
+          <w:rPr>
+            <w:noProof/>
+          </w:rPr>
+          <w:t>1</w:t>
+        </w:r>
+      </w:fldSimple>
+      <w:r>
+        <w:t xml:space="preserve"> </w:t>
+      </w:r>
+      <w:r>
+        <w:t>Capacitor voltage vs time graph</w:t>
+      </w:r>
+    </w:p>
+    <w:p>
+      <w:pPr>
         <w:rPr>
           <w:rFonts w:ascii="Arial" w:eastAsiaTheme="minorEastAsia" w:hAnsi="Arial" w:cs="Arial"/>
           <w:lang w:eastAsia="zh-CN"/>
         </w:rPr>
-        <w:br/>
-      </w:r>
-      <w:r>
-        <w:rPr>
-          <w:rFonts w:ascii="Arial" w:eastAsiaTheme="minorEastAsia" w:hAnsi="Arial" w:cs="Arial"/>
-          <w:i/>
-          <w:iCs/>
-          <w:lang w:eastAsia="zh-CN"/>
-        </w:rPr>
-        <w:t>Figure 3.1 Capacitor voltage vs time graph</w:t>
-      </w:r>
+      </w:pPr>
       <w:r>
         <w:rPr>
           <w:rFonts w:ascii="Arial" w:eastAsiaTheme="minorEastAsia" w:hAnsi="Arial" w:cs="Arial"/>
@@ -809,6 +797,7 @@
           <w:rFonts w:ascii="Arial" w:eastAsiaTheme="minorEastAsia" w:hAnsi="Arial" w:cs="Arial"/>
           <w:lang w:eastAsia="zh-CN"/>
         </w:rPr>
+        <w:lastRenderedPageBreak/>
         <w:br/>
       </w:r>
       <w:r>
@@ -817,13 +806,6 @@
           <w:lang w:eastAsia="zh-CN"/>
         </w:rPr>
         <w:br/>
-      </w:r>
-      <w:r>
-        <w:rPr>
-          <w:rFonts w:ascii="Arial" w:eastAsiaTheme="minorEastAsia" w:hAnsi="Arial" w:cs="Arial"/>
-          <w:lang w:eastAsia="zh-CN"/>
-        </w:rPr>
-        <w:lastRenderedPageBreak/>
         <w:t>We also know that in region 1, switch is not in conduction and capacitor is charging. Moreover, in region 2, switch is in conduction and supplies power to the load.</w:t>
       </w:r>
       <w:r>
@@ -847,14 +829,7 @@
             <w:rFonts w:ascii="Cambria Math" w:eastAsiaTheme="minorEastAsia" w:hAnsi="Cambria Math" w:cs="Arial"/>
             <w:lang w:eastAsia="zh-CN"/>
           </w:rPr>
-          <m:t>Δv</m:t>
-        </m:r>
-        <m:r>
-          <w:rPr>
-            <w:rFonts w:ascii="Cambria Math" w:eastAsiaTheme="minorEastAsia" w:hAnsi="Cambria Math" w:cs="Arial"/>
-            <w:lang w:eastAsia="zh-CN"/>
-          </w:rPr>
-          <m:t>=0.24V</m:t>
+          <m:t>Δv=0.24V</m:t>
         </m:r>
       </m:oMath>
       <w:r>
@@ -941,17 +916,7 @@
                 <w:rFonts w:ascii="Cambria Math" w:eastAsiaTheme="minorEastAsia" w:hAnsi="Cambria Math" w:cs="Arial"/>
                 <w:lang w:eastAsia="zh-CN"/>
               </w:rPr>
-              <m:t>m</m:t>
-            </m:r>
-            <m:r>
-              <m:rPr>
-                <m:sty m:val="p"/>
-              </m:rPr>
-              <w:rPr>
-                <w:rFonts w:ascii="Cambria Math" w:eastAsiaTheme="minorEastAsia" w:hAnsi="Cambria Math" w:cs="Arial"/>
-                <w:lang w:eastAsia="zh-CN"/>
-              </w:rPr>
-              <m:t>ax</m:t>
+              <m:t>max</m:t>
             </m:r>
           </m:sub>
         </m:sSub>
@@ -960,21 +925,7 @@
             <w:rFonts w:ascii="Cambria Math" w:eastAsiaTheme="minorEastAsia" w:hAnsi="Cambria Math" w:cs="Arial"/>
             <w:lang w:eastAsia="zh-CN"/>
           </w:rPr>
-          <m:t>=</m:t>
-        </m:r>
-        <m:r>
-          <w:rPr>
-            <w:rFonts w:ascii="Cambria Math" w:eastAsiaTheme="minorEastAsia" w:hAnsi="Cambria Math" w:cs="Arial"/>
-            <w:lang w:eastAsia="zh-CN"/>
-          </w:rPr>
-          <m:t>12.12</m:t>
-        </m:r>
-        <m:r>
-          <w:rPr>
-            <w:rFonts w:ascii="Cambria Math" w:eastAsiaTheme="minorEastAsia" w:hAnsi="Cambria Math" w:cs="Arial"/>
-            <w:lang w:eastAsia="zh-CN"/>
-          </w:rPr>
-          <m:t>V</m:t>
+          <m:t>=12.12V</m:t>
         </m:r>
       </m:oMath>
       <w:r>
@@ -1125,14 +1076,7 @@
                   <w:rFonts w:ascii="Cambria Math" w:eastAsiaTheme="minorEastAsia" w:hAnsi="Cambria Math" w:cs="Arial"/>
                   <w:lang w:eastAsia="zh-CN"/>
                 </w:rPr>
-                <m:t>t</m:t>
-              </m:r>
-              <m:r>
-                <w:rPr>
-                  <w:rFonts w:ascii="Cambria Math" w:eastAsiaTheme="minorEastAsia" w:hAnsi="Cambria Math" w:cs="Arial"/>
-                  <w:lang w:eastAsia="zh-CN"/>
-                </w:rPr>
-                <m:t>=0</m:t>
+                <m:t>t=0</m:t>
               </m:r>
             </m:e>
           </m:d>
@@ -1255,6 +1199,9 @@
           </m:nary>
           <w:bookmarkEnd w:id="0"/>
           <m:r>
+            <m:rPr>
+              <m:sty m:val="p"/>
+            </m:rPr>
             <w:rPr>
               <w:rFonts w:ascii="Arial" w:eastAsiaTheme="minorEastAsia" w:hAnsi="Arial" w:cs="Arial"/>
               <w:lang w:eastAsia="zh-CN"/>
@@ -1268,28 +1215,7 @@
               <w:rFonts w:ascii="Cambria Math" w:eastAsiaTheme="minorEastAsia" w:hAnsi="Cambria Math" w:cs="Arial"/>
               <w:lang w:eastAsia="zh-CN"/>
             </w:rPr>
-            <m:t>11.88V</m:t>
-          </m:r>
-          <m:r>
-            <w:rPr>
-              <w:rFonts w:ascii="Cambria Math" w:eastAsiaTheme="minorEastAsia" w:hAnsi="Cambria Math" w:cs="Arial"/>
-              <w:lang w:eastAsia="zh-CN"/>
-            </w:rPr>
-            <m:t>=</m:t>
-          </m:r>
-          <m:r>
-            <w:rPr>
-              <w:rFonts w:ascii="Cambria Math" w:eastAsiaTheme="minorEastAsia" w:hAnsi="Cambria Math" w:cs="Arial"/>
-              <w:lang w:eastAsia="zh-CN"/>
-            </w:rPr>
-            <m:t>12.12V</m:t>
-          </m:r>
-          <m:r>
-            <w:rPr>
-              <w:rFonts w:ascii="Cambria Math" w:eastAsiaTheme="minorEastAsia" w:hAnsi="Cambria Math" w:cs="Arial"/>
-              <w:lang w:eastAsia="zh-CN"/>
-            </w:rPr>
-            <m:t>+</m:t>
+            <m:t>11.88V=12.12V+</m:t>
           </m:r>
           <m:f>
             <m:fPr>
@@ -1347,14 +1273,7 @@
                   <w:rFonts w:ascii="Cambria Math" w:eastAsiaTheme="minorEastAsia" w:hAnsi="Cambria Math" w:cs="Arial"/>
                   <w:lang w:eastAsia="zh-CN"/>
                 </w:rPr>
-                <m:t>t</m:t>
-              </m:r>
-              <m:r>
-                <w:rPr>
-                  <w:rFonts w:ascii="Cambria Math" w:eastAsiaTheme="minorEastAsia" w:hAnsi="Cambria Math" w:cs="Arial"/>
-                  <w:lang w:eastAsia="zh-CN"/>
-                </w:rPr>
-                <m:t>=</m:t>
+                <m:t>t=</m:t>
               </m:r>
               <m:f>
                 <m:fPr>
@@ -1399,18 +1318,21 @@
                   <w:rFonts w:ascii="Cambria Math" w:eastAsiaTheme="minorEastAsia" w:hAnsi="Cambria Math" w:cs="Arial"/>
                   <w:lang w:eastAsia="zh-CN"/>
                 </w:rPr>
-                <m:t>2A</m:t>
-              </m:r>
-              <m:r>
-                <w:rPr>
-                  <w:rFonts w:ascii="Cambria Math" w:eastAsiaTheme="minorEastAsia" w:hAnsi="Cambria Math" w:cs="Arial"/>
-                  <w:lang w:eastAsia="zh-CN"/>
-                </w:rPr>
-                <m:t>ⅆτ</m:t>
+                <m:t>-</m:t>
+              </m:r>
+              <m:r>
+                <w:rPr>
+                  <w:rFonts w:ascii="Cambria Math" w:eastAsiaTheme="minorEastAsia" w:hAnsi="Cambria Math" w:cs="Arial"/>
+                  <w:lang w:eastAsia="zh-CN"/>
+                </w:rPr>
+                <m:t>2Aⅆτ</m:t>
               </m:r>
             </m:e>
           </m:nary>
           <m:r>
+            <m:rPr>
+              <m:sty m:val="p"/>
+            </m:rPr>
             <w:rPr>
               <w:rFonts w:ascii="Arial" w:eastAsiaTheme="minorEastAsia" w:hAnsi="Arial" w:cs="Arial"/>
               <w:lang w:eastAsia="zh-CN"/>
@@ -1663,6 +1585,9 @@
             <m:t>=0</m:t>
           </m:r>
           <m:r>
+            <m:rPr>
+              <m:sty m:val="p"/>
+            </m:rPr>
             <w:rPr>
               <w:rFonts w:ascii="Arial" w:eastAsiaTheme="minorEastAsia" w:hAnsi="Arial" w:cs="Arial"/>
               <w:lang w:eastAsia="zh-CN"/>
@@ -1744,6 +1669,9 @@
             <m:t>R=0</m:t>
           </m:r>
           <m:r>
+            <m:rPr>
+              <m:sty m:val="p"/>
+            </m:rPr>
             <w:rPr>
               <w:rFonts w:ascii="Arial" w:eastAsiaTheme="minorEastAsia" w:hAnsi="Arial" w:cs="Arial"/>
               <w:lang w:eastAsia="zh-CN"/>
@@ -1875,6 +1803,9 @@
             <m:t>R=0</m:t>
           </m:r>
           <m:r>
+            <m:rPr>
+              <m:sty m:val="p"/>
+            </m:rPr>
             <w:rPr>
               <w:rFonts w:ascii="Arial" w:eastAsiaTheme="minorEastAsia" w:hAnsi="Arial" w:cs="Arial"/>
               <w:lang w:eastAsia="zh-CN"/>
@@ -2134,6 +2065,860 @@
       <w:r>
         <w:t>. This means that constant current method is a good method.</w:t>
       </w:r>
+      <w:r>
+        <w:t xml:space="preserve"> For the inductors, I will assume that while charging or charging inductor voltage is constant. </w:t>
+      </w:r>
+      <w:r>
+        <w:br/>
+      </w:r>
+      <w:r>
+        <w:br/>
+      </w:r>
+      <w:r>
+        <w:t xml:space="preserve">For </w:t>
+      </w:r>
+      <m:oMath>
+        <m:sSub>
+          <m:sSubPr>
+            <m:ctrlPr>
+              <w:rPr>
+                <w:rFonts w:ascii="Cambria Math" w:hAnsi="Cambria Math"/>
+                <w:i/>
+              </w:rPr>
+            </m:ctrlPr>
+          </m:sSubPr>
+          <m:e>
+            <m:r>
+              <w:rPr>
+                <w:rFonts w:ascii="Cambria Math" w:hAnsi="Cambria Math"/>
+              </w:rPr>
+              <m:t>L</m:t>
+            </m:r>
+          </m:e>
+          <m:sub>
+            <m:r>
+              <w:rPr>
+                <w:rFonts w:ascii="Cambria Math" w:hAnsi="Cambria Math"/>
+              </w:rPr>
+              <m:t>1</m:t>
+            </m:r>
+          </m:sub>
+        </m:sSub>
+      </m:oMath>
+      <w:r>
+        <w:t>, we know that mean current is equal to mean input current which is 1.5A, if we assume 10% current ripple, this means that inductor current must fluctuate between 1.425A and 1.575A. Since it is clearly seen that while the switch is in conduction, the inductor current rises with the power of supply voltage, we can easily calculate the required inductance.</w:t>
+      </w:r>
+    </w:p>
+    <w:p>
+      <m:oMathPara>
+        <m:oMath>
+          <m:sSub>
+            <m:sSubPr>
+              <m:ctrlPr>
+                <w:rPr>
+                  <w:rFonts w:ascii="Cambria Math" w:hAnsi="Cambria Math"/>
+                  <w:i/>
+                </w:rPr>
+              </m:ctrlPr>
+            </m:sSubPr>
+            <m:e>
+              <m:r>
+                <w:rPr>
+                  <w:rFonts w:ascii="Cambria Math" w:hAnsi="Cambria Math"/>
+                </w:rPr>
+                <m:t>v</m:t>
+              </m:r>
+            </m:e>
+            <m:sub>
+              <m:r>
+                <w:rPr>
+                  <w:rFonts w:ascii="Cambria Math" w:hAnsi="Cambria Math"/>
+                </w:rPr>
+                <m:t>L</m:t>
+              </m:r>
+            </m:sub>
+          </m:sSub>
+          <m:r>
+            <w:rPr>
+              <w:rFonts w:ascii="Cambria Math" w:hAnsi="Cambria Math"/>
+            </w:rPr>
+            <m:t>=L</m:t>
+          </m:r>
+          <m:f>
+            <m:fPr>
+              <m:ctrlPr>
+                <w:rPr>
+                  <w:rFonts w:ascii="Cambria Math" w:hAnsi="Cambria Math"/>
+                  <w:i/>
+                </w:rPr>
+              </m:ctrlPr>
+            </m:fPr>
+            <m:num>
+              <m:r>
+                <w:rPr>
+                  <w:rFonts w:ascii="Cambria Math" w:hAnsi="Cambria Math"/>
+                </w:rPr>
+                <m:t>ⅆⅈ</m:t>
+              </m:r>
+            </m:num>
+            <m:den>
+              <m:r>
+                <w:rPr>
+                  <w:rFonts w:ascii="Cambria Math" w:hAnsi="Cambria Math"/>
+                </w:rPr>
+                <m:t>ⅆt</m:t>
+              </m:r>
+            </m:den>
+          </m:f>
+          <m:r>
+            <w:br/>
+          </m:r>
+        </m:oMath>
+        <m:oMath>
+          <m:r>
+            <w:rPr>
+              <w:rFonts w:ascii="Cambria Math" w:hAnsi="Cambria Math"/>
+            </w:rPr>
+            <m:t>16V</m:t>
+          </m:r>
+          <m:r>
+            <w:rPr>
+              <w:rFonts w:ascii="Cambria Math" w:hAnsi="Cambria Math"/>
+            </w:rPr>
+            <m:t>=L</m:t>
+          </m:r>
+          <m:f>
+            <m:fPr>
+              <m:ctrlPr>
+                <w:rPr>
+                  <w:rFonts w:ascii="Cambria Math" w:hAnsi="Cambria Math"/>
+                  <w:i/>
+                </w:rPr>
+              </m:ctrlPr>
+            </m:fPr>
+            <m:num>
+              <m:r>
+                <w:rPr>
+                  <w:rFonts w:ascii="Cambria Math" w:hAnsi="Cambria Math"/>
+                </w:rPr>
+                <m:t>0.15A</m:t>
+              </m:r>
+            </m:num>
+            <m:den>
+              <m:f>
+                <m:fPr>
+                  <m:ctrlPr>
+                    <w:rPr>
+                      <w:rFonts w:ascii="Cambria Math" w:hAnsi="Cambria Math"/>
+                      <w:i/>
+                    </w:rPr>
+                  </m:ctrlPr>
+                </m:fPr>
+                <m:num>
+                  <m:r>
+                    <w:rPr>
+                      <w:rFonts w:ascii="Cambria Math" w:hAnsi="Cambria Math"/>
+                    </w:rPr>
+                    <m:t>60</m:t>
+                  </m:r>
+                </m:num>
+                <m:den>
+                  <m:r>
+                    <w:rPr>
+                      <w:rFonts w:ascii="Cambria Math" w:hAnsi="Cambria Math"/>
+                    </w:rPr>
+                    <m:t>7</m:t>
+                  </m:r>
+                </m:den>
+              </m:f>
+              <m:r>
+                <w:rPr>
+                  <w:rFonts w:ascii="Cambria Math" w:hAnsi="Cambria Math"/>
+                </w:rPr>
+                <m:t>µS</m:t>
+              </m:r>
+            </m:den>
+          </m:f>
+          <m:r>
+            <w:br/>
+          </m:r>
+        </m:oMath>
+        <m:oMath>
+          <m:sSub>
+            <m:sSubPr>
+              <m:ctrlPr>
+                <w:rPr>
+                  <w:rFonts w:ascii="Cambria Math" w:hAnsi="Cambria Math"/>
+                  <w:i/>
+                </w:rPr>
+              </m:ctrlPr>
+            </m:sSubPr>
+            <m:e>
+              <m:r>
+                <w:rPr>
+                  <w:rFonts w:ascii="Cambria Math" w:hAnsi="Cambria Math"/>
+                </w:rPr>
+                <m:t>L</m:t>
+              </m:r>
+            </m:e>
+            <m:sub>
+              <m:r>
+                <w:rPr>
+                  <w:rFonts w:ascii="Cambria Math" w:hAnsi="Cambria Math"/>
+                </w:rPr>
+                <m:t>1</m:t>
+              </m:r>
+            </m:sub>
+          </m:sSub>
+          <m:r>
+            <w:rPr>
+              <w:rFonts w:ascii="Cambria Math" w:hAnsi="Cambria Math"/>
+            </w:rPr>
+            <m:t>=914.3µH</m:t>
+          </m:r>
+          <m:r>
+            <w:br/>
+          </m:r>
+        </m:oMath>
+      </m:oMathPara>
+    </w:p>
+    <w:p>
+      <w:r>
+        <w:t xml:space="preserve">For the calculation of </w:t>
+      </w:r>
+      <m:oMath>
+        <m:sSub>
+          <m:sSubPr>
+            <m:ctrlPr>
+              <w:rPr>
+                <w:rFonts w:ascii="Cambria Math" w:hAnsi="Cambria Math"/>
+                <w:i/>
+              </w:rPr>
+            </m:ctrlPr>
+          </m:sSubPr>
+          <m:e>
+            <m:r>
+              <w:rPr>
+                <w:rFonts w:ascii="Cambria Math" w:hAnsi="Cambria Math"/>
+              </w:rPr>
+              <m:t>L</m:t>
+            </m:r>
+          </m:e>
+          <m:sub>
+            <m:r>
+              <w:rPr>
+                <w:rFonts w:ascii="Cambria Math" w:hAnsi="Cambria Math"/>
+              </w:rPr>
+              <m:t>2</m:t>
+            </m:r>
+          </m:sub>
+        </m:sSub>
+      </m:oMath>
+      <w:r>
+        <w:t xml:space="preserve">, </w:t>
+      </w:r>
+      <w:r>
+        <w:t xml:space="preserve"> if we assume that </w:t>
+      </w:r>
+      <m:oMath>
+        <m:sSub>
+          <m:sSubPr>
+            <m:ctrlPr>
+              <w:rPr>
+                <w:rFonts w:ascii="Cambria Math" w:hAnsi="Cambria Math"/>
+                <w:i/>
+              </w:rPr>
+            </m:ctrlPr>
+          </m:sSubPr>
+          <m:e>
+            <m:r>
+              <w:rPr>
+                <w:rFonts w:ascii="Cambria Math" w:hAnsi="Cambria Math"/>
+              </w:rPr>
+              <m:t>C</m:t>
+            </m:r>
+          </m:e>
+          <m:sub>
+            <m:r>
+              <w:rPr>
+                <w:rFonts w:ascii="Cambria Math" w:hAnsi="Cambria Math"/>
+              </w:rPr>
+              <m:t xml:space="preserve">1 </m:t>
+            </m:r>
+          </m:sub>
+        </m:sSub>
+        <m:r>
+          <w:rPr>
+            <w:rFonts w:ascii="Cambria Math" w:hAnsi="Cambria Math"/>
+          </w:rPr>
+          <m:t xml:space="preserve">and </m:t>
+        </m:r>
+        <m:sSub>
+          <m:sSubPr>
+            <m:ctrlPr>
+              <w:rPr>
+                <w:rFonts w:ascii="Cambria Math" w:hAnsi="Cambria Math"/>
+                <w:i/>
+              </w:rPr>
+            </m:ctrlPr>
+          </m:sSubPr>
+          <m:e>
+            <m:r>
+              <w:rPr>
+                <w:rFonts w:ascii="Cambria Math" w:hAnsi="Cambria Math"/>
+              </w:rPr>
+              <m:t>C</m:t>
+            </m:r>
+          </m:e>
+          <m:sub>
+            <m:r>
+              <w:rPr>
+                <w:rFonts w:ascii="Cambria Math" w:hAnsi="Cambria Math"/>
+              </w:rPr>
+              <m:t>2</m:t>
+            </m:r>
+          </m:sub>
+        </m:sSub>
+      </m:oMath>
+      <w:r>
+        <w:t xml:space="preserve"> is large enough to keep the voltage constant, then we can say that mean current through </w:t>
+      </w:r>
+      <m:oMath>
+        <m:sSub>
+          <m:sSubPr>
+            <m:ctrlPr>
+              <w:rPr>
+                <w:rFonts w:ascii="Cambria Math" w:hAnsi="Cambria Math"/>
+                <w:i/>
+              </w:rPr>
+            </m:ctrlPr>
+          </m:sSubPr>
+          <m:e>
+            <m:r>
+              <w:rPr>
+                <w:rFonts w:ascii="Cambria Math" w:hAnsi="Cambria Math"/>
+              </w:rPr>
+              <m:t>L</m:t>
+            </m:r>
+          </m:e>
+          <m:sub>
+            <m:r>
+              <w:rPr>
+                <w:rFonts w:ascii="Cambria Math" w:hAnsi="Cambria Math"/>
+              </w:rPr>
+              <m:t>2</m:t>
+            </m:r>
+          </m:sub>
+        </m:sSub>
+      </m:oMath>
+      <w:r>
+        <w:t xml:space="preserve"> is equal to differences of mean output and input current. Moreover, it is clearly seen that while the switch is in conduction, inductor charges with the power of </w:t>
+      </w:r>
+      <m:oMath>
+        <m:sSub>
+          <m:sSubPr>
+            <m:ctrlPr>
+              <w:rPr>
+                <w:rFonts w:ascii="Cambria Math" w:hAnsi="Cambria Math"/>
+                <w:i/>
+              </w:rPr>
+            </m:ctrlPr>
+          </m:sSubPr>
+          <m:e>
+            <m:r>
+              <w:rPr>
+                <w:rFonts w:ascii="Cambria Math" w:hAnsi="Cambria Math"/>
+              </w:rPr>
+              <m:t>V</m:t>
+            </m:r>
+          </m:e>
+          <m:sub>
+            <m:r>
+              <w:rPr>
+                <w:rFonts w:ascii="Cambria Math" w:hAnsi="Cambria Math"/>
+              </w:rPr>
+              <m:t>C1</m:t>
+            </m:r>
+          </m:sub>
+        </m:sSub>
+      </m:oMath>
+      <w:r>
+        <w:t xml:space="preserve">. If we assume that </w:t>
+      </w:r>
+      <m:oMath>
+        <m:sSub>
+          <m:sSubPr>
+            <m:ctrlPr>
+              <w:rPr>
+                <w:rFonts w:ascii="Cambria Math" w:hAnsi="Cambria Math"/>
+                <w:i/>
+              </w:rPr>
+            </m:ctrlPr>
+          </m:sSubPr>
+          <m:e>
+            <m:r>
+              <w:rPr>
+                <w:rFonts w:ascii="Cambria Math" w:hAnsi="Cambria Math"/>
+              </w:rPr>
+              <m:t>V</m:t>
+            </m:r>
+          </m:e>
+          <m:sub>
+            <m:r>
+              <w:rPr>
+                <w:rFonts w:ascii="Cambria Math" w:hAnsi="Cambria Math"/>
+              </w:rPr>
+              <m:t>C1</m:t>
+            </m:r>
+          </m:sub>
+        </m:sSub>
+        <m:r>
+          <w:rPr>
+            <w:rFonts w:ascii="Cambria Math" w:hAnsi="Cambria Math"/>
+          </w:rPr>
+          <m:t>=</m:t>
+        </m:r>
+        <m:sSub>
+          <m:sSubPr>
+            <m:ctrlPr>
+              <w:rPr>
+                <w:rFonts w:ascii="Cambria Math" w:hAnsi="Cambria Math"/>
+                <w:i/>
+              </w:rPr>
+            </m:ctrlPr>
+          </m:sSubPr>
+          <m:e>
+            <m:r>
+              <w:rPr>
+                <w:rFonts w:ascii="Cambria Math" w:hAnsi="Cambria Math"/>
+              </w:rPr>
+              <m:t>V</m:t>
+            </m:r>
+          </m:e>
+          <m:sub>
+            <m:r>
+              <w:rPr>
+                <w:rFonts w:ascii="Cambria Math" w:hAnsi="Cambria Math"/>
+              </w:rPr>
+              <m:t>in</m:t>
+            </m:r>
+          </m:sub>
+        </m:sSub>
+      </m:oMath>
+      <w:r>
+        <w:t xml:space="preserve">. We can calculate the required inductance for </w:t>
+      </w:r>
+      <m:oMath>
+        <m:sSub>
+          <m:sSubPr>
+            <m:ctrlPr>
+              <w:rPr>
+                <w:rFonts w:ascii="Cambria Math" w:hAnsi="Cambria Math"/>
+                <w:i/>
+              </w:rPr>
+            </m:ctrlPr>
+          </m:sSubPr>
+          <m:e>
+            <m:r>
+              <w:rPr>
+                <w:rFonts w:ascii="Cambria Math" w:hAnsi="Cambria Math"/>
+              </w:rPr>
+              <m:t>L</m:t>
+            </m:r>
+          </m:e>
+          <m:sub>
+            <m:r>
+              <w:rPr>
+                <w:rFonts w:ascii="Cambria Math" w:hAnsi="Cambria Math"/>
+              </w:rPr>
+              <m:t>2</m:t>
+            </m:r>
+          </m:sub>
+        </m:sSub>
+      </m:oMath>
+      <w:r>
+        <w:t>.</w:t>
+      </w:r>
+      <w:r>
+        <w:br/>
+      </w:r>
+      <w:r>
+        <w:br/>
+      </w:r>
+      <m:oMathPara>
+        <m:oMath>
+          <m:r>
+            <w:rPr>
+              <w:rFonts w:ascii="Cambria Math" w:hAnsi="Cambria Math"/>
+            </w:rPr>
+            <m:t>16V</m:t>
+          </m:r>
+          <m:r>
+            <w:rPr>
+              <w:rFonts w:ascii="Cambria Math" w:hAnsi="Cambria Math"/>
+            </w:rPr>
+            <m:t>=L</m:t>
+          </m:r>
+          <m:f>
+            <m:fPr>
+              <m:ctrlPr>
+                <w:rPr>
+                  <w:rFonts w:ascii="Cambria Math" w:hAnsi="Cambria Math"/>
+                  <w:i/>
+                </w:rPr>
+              </m:ctrlPr>
+            </m:fPr>
+            <m:num>
+              <m:r>
+                <w:rPr>
+                  <w:rFonts w:ascii="Cambria Math" w:hAnsi="Cambria Math"/>
+                </w:rPr>
+                <m:t>0.</m:t>
+              </m:r>
+              <m:r>
+                <w:rPr>
+                  <w:rFonts w:ascii="Cambria Math" w:hAnsi="Cambria Math"/>
+                </w:rPr>
+                <m:t>0</m:t>
+              </m:r>
+              <m:r>
+                <w:rPr>
+                  <w:rFonts w:ascii="Cambria Math" w:hAnsi="Cambria Math"/>
+                </w:rPr>
+                <m:t>5A</m:t>
+              </m:r>
+            </m:num>
+            <m:den>
+              <m:f>
+                <m:fPr>
+                  <m:ctrlPr>
+                    <w:rPr>
+                      <w:rFonts w:ascii="Cambria Math" w:hAnsi="Cambria Math"/>
+                      <w:i/>
+                    </w:rPr>
+                  </m:ctrlPr>
+                </m:fPr>
+                <m:num>
+                  <m:r>
+                    <w:rPr>
+                      <w:rFonts w:ascii="Cambria Math" w:hAnsi="Cambria Math"/>
+                    </w:rPr>
+                    <m:t>60</m:t>
+                  </m:r>
+                </m:num>
+                <m:den>
+                  <m:r>
+                    <w:rPr>
+                      <w:rFonts w:ascii="Cambria Math" w:hAnsi="Cambria Math"/>
+                    </w:rPr>
+                    <m:t>7</m:t>
+                  </m:r>
+                </m:den>
+              </m:f>
+              <m:r>
+                <w:rPr>
+                  <w:rFonts w:ascii="Cambria Math" w:hAnsi="Cambria Math"/>
+                </w:rPr>
+                <m:t>µS</m:t>
+              </m:r>
+            </m:den>
+          </m:f>
+        </m:oMath>
+      </m:oMathPara>
+    </w:p>
+    <w:p>
+      <m:oMathPara>
+        <m:oMath>
+          <m:sSub>
+            <m:sSubPr>
+              <m:ctrlPr>
+                <w:rPr>
+                  <w:rFonts w:ascii="Cambria Math" w:hAnsi="Cambria Math"/>
+                  <w:i/>
+                </w:rPr>
+              </m:ctrlPr>
+            </m:sSubPr>
+            <m:e>
+              <m:r>
+                <w:rPr>
+                  <w:rFonts w:ascii="Cambria Math" w:hAnsi="Cambria Math"/>
+                </w:rPr>
+                <m:t>L</m:t>
+              </m:r>
+            </m:e>
+            <m:sub>
+              <m:r>
+                <w:rPr>
+                  <w:rFonts w:ascii="Cambria Math" w:hAnsi="Cambria Math"/>
+                </w:rPr>
+                <m:t>2</m:t>
+              </m:r>
+            </m:sub>
+          </m:sSub>
+          <m:r>
+            <w:rPr>
+              <w:rFonts w:ascii="Cambria Math" w:hAnsi="Cambria Math"/>
+            </w:rPr>
+            <m:t>=2742uH</m:t>
+          </m:r>
+          <m:r>
+            <w:br/>
+          </m:r>
+          <m:r>
+            <w:br/>
+          </m:r>
+        </m:oMath>
+      </m:oMathPara>
+      <w:r>
+        <w:t xml:space="preserve">b) </w:t>
+      </w:r>
+      <w:r>
+        <w:t xml:space="preserve"> Since we </w:t>
+      </w:r>
+      <w:r>
+        <w:t xml:space="preserve">know the mean current through </w:t>
+      </w:r>
+      <m:oMath>
+        <m:sSub>
+          <m:sSubPr>
+            <m:ctrlPr>
+              <w:rPr>
+                <w:rFonts w:ascii="Cambria Math" w:hAnsi="Cambria Math"/>
+                <w:i/>
+              </w:rPr>
+            </m:ctrlPr>
+          </m:sSubPr>
+          <m:e>
+            <m:r>
+              <w:rPr>
+                <w:rFonts w:ascii="Cambria Math" w:hAnsi="Cambria Math"/>
+              </w:rPr>
+              <m:t>L</m:t>
+            </m:r>
+          </m:e>
+          <m:sub>
+            <m:r>
+              <w:rPr>
+                <w:rFonts w:ascii="Cambria Math" w:hAnsi="Cambria Math"/>
+              </w:rPr>
+              <m:t>2</m:t>
+            </m:r>
+          </m:sub>
+        </m:sSub>
+      </m:oMath>
+      <w:r>
+        <w:t xml:space="preserve">, by assuming constant discharge current on </w:t>
+      </w:r>
+      <m:oMath>
+        <m:sSub>
+          <m:sSubPr>
+            <m:ctrlPr>
+              <w:rPr>
+                <w:rFonts w:ascii="Cambria Math" w:hAnsi="Cambria Math"/>
+                <w:i/>
+              </w:rPr>
+            </m:ctrlPr>
+          </m:sSubPr>
+          <m:e>
+            <m:r>
+              <w:rPr>
+                <w:rFonts w:ascii="Cambria Math" w:hAnsi="Cambria Math"/>
+              </w:rPr>
+              <m:t>C</m:t>
+            </m:r>
+          </m:e>
+          <m:sub>
+            <m:r>
+              <w:rPr>
+                <w:rFonts w:ascii="Cambria Math" w:hAnsi="Cambria Math"/>
+              </w:rPr>
+              <m:t>1</m:t>
+            </m:r>
+          </m:sub>
+        </m:sSub>
+      </m:oMath>
+      <w:r>
+        <w:t>. We can calculate the required capacitance for 10% ripple voltage. We know that mean voltage is equal to the input voltage</w:t>
+      </w:r>
+      <w:r>
+        <w:t>, then for 10% ripple voltage change is equal to 1.6V.</w:t>
+      </w:r>
+      <w:r>
+        <w:br/>
+      </w:r>
+      <w:r>
+        <w:br/>
+      </w:r>
+      <m:oMathPara>
+        <m:oMath>
+          <m:r>
+            <w:rPr>
+              <w:rFonts w:ascii="Cambria Math" w:eastAsiaTheme="minorEastAsia" w:hAnsi="Cambria Math" w:cs="Arial"/>
+              <w:lang w:eastAsia="zh-CN"/>
+            </w:rPr>
+            <m:t>-1.6</m:t>
+          </m:r>
+          <m:r>
+            <w:rPr>
+              <w:rFonts w:ascii="Cambria Math" w:eastAsiaTheme="minorEastAsia" w:hAnsi="Cambria Math" w:cs="Arial"/>
+              <w:lang w:eastAsia="zh-CN"/>
+            </w:rPr>
+            <m:t>V=+</m:t>
+          </m:r>
+          <m:f>
+            <m:fPr>
+              <m:ctrlPr>
+                <w:rPr>
+                  <w:rFonts w:ascii="Cambria Math" w:eastAsiaTheme="minorEastAsia" w:hAnsi="Cambria Math" w:cs="Arial"/>
+                  <w:i/>
+                  <w:lang w:eastAsia="zh-CN"/>
+                </w:rPr>
+              </m:ctrlPr>
+            </m:fPr>
+            <m:num>
+              <m:r>
+                <w:rPr>
+                  <w:rFonts w:ascii="Cambria Math" w:eastAsiaTheme="minorEastAsia" w:hAnsi="Cambria Math" w:cs="Arial"/>
+                  <w:lang w:eastAsia="zh-CN"/>
+                </w:rPr>
+                <m:t>1</m:t>
+              </m:r>
+            </m:num>
+            <m:den>
+              <m:r>
+                <w:rPr>
+                  <w:rFonts w:ascii="Cambria Math" w:eastAsiaTheme="minorEastAsia" w:hAnsi="Cambria Math" w:cs="Arial"/>
+                  <w:lang w:eastAsia="zh-CN"/>
+                </w:rPr>
+                <m:t>C</m:t>
+              </m:r>
+            </m:den>
+          </m:f>
+          <m:nary>
+            <m:naryPr>
+              <m:limLoc m:val="undOvr"/>
+              <m:grow m:val="1"/>
+              <m:ctrlPr>
+                <w:rPr>
+                  <w:rFonts w:ascii="Cambria Math" w:eastAsiaTheme="minorEastAsia" w:hAnsi="Cambria Math" w:cs="Arial"/>
+                  <w:i/>
+                  <w:lang w:eastAsia="zh-CN"/>
+                </w:rPr>
+              </m:ctrlPr>
+            </m:naryPr>
+            <m:sub>
+              <m:r>
+                <w:rPr>
+                  <w:rFonts w:ascii="Cambria Math" w:eastAsiaTheme="minorEastAsia" w:hAnsi="Cambria Math" w:cs="Arial"/>
+                  <w:lang w:eastAsia="zh-CN"/>
+                </w:rPr>
+                <m:t>0</m:t>
+              </m:r>
+            </m:sub>
+            <m:sup>
+              <m:r>
+                <w:rPr>
+                  <w:rFonts w:ascii="Cambria Math" w:eastAsiaTheme="minorEastAsia" w:hAnsi="Cambria Math" w:cs="Arial"/>
+                  <w:lang w:eastAsia="zh-CN"/>
+                </w:rPr>
+                <m:t>t=</m:t>
+              </m:r>
+              <m:f>
+                <m:fPr>
+                  <m:ctrlPr>
+                    <w:rPr>
+                      <w:rFonts w:ascii="Cambria Math" w:eastAsiaTheme="minorEastAsia" w:hAnsi="Cambria Math" w:cs="Arial"/>
+                      <w:i/>
+                      <w:lang w:eastAsia="zh-CN"/>
+                    </w:rPr>
+                  </m:ctrlPr>
+                </m:fPr>
+                <m:num>
+                  <m:r>
+                    <w:rPr>
+                      <w:rFonts w:ascii="Cambria Math" w:eastAsiaTheme="minorEastAsia" w:hAnsi="Cambria Math" w:cs="Arial"/>
+                      <w:lang w:eastAsia="zh-CN"/>
+                    </w:rPr>
+                    <m:t>60</m:t>
+                  </m:r>
+                </m:num>
+                <m:den>
+                  <m:r>
+                    <w:rPr>
+                      <w:rFonts w:ascii="Cambria Math" w:eastAsiaTheme="minorEastAsia" w:hAnsi="Cambria Math" w:cs="Arial"/>
+                      <w:lang w:eastAsia="zh-CN"/>
+                    </w:rPr>
+                    <m:t>7</m:t>
+                  </m:r>
+                </m:den>
+              </m:f>
+              <m:r>
+                <w:rPr>
+                  <w:rFonts w:ascii="Cambria Math" w:eastAsiaTheme="minorEastAsia" w:hAnsi="Cambria Math" w:cs="Arial"/>
+                  <w:lang w:eastAsia="zh-CN"/>
+                </w:rPr>
+                <m:t>µS</m:t>
+              </m:r>
+            </m:sup>
+            <m:e>
+              <m:r>
+                <w:rPr>
+                  <w:rFonts w:ascii="Cambria Math" w:eastAsiaTheme="minorEastAsia" w:hAnsi="Cambria Math" w:cs="Arial"/>
+                  <w:lang w:eastAsia="zh-CN"/>
+                </w:rPr>
+                <m:t>-0.5</m:t>
+              </m:r>
+              <m:r>
+                <w:rPr>
+                  <w:rFonts w:ascii="Cambria Math" w:eastAsiaTheme="minorEastAsia" w:hAnsi="Cambria Math" w:cs="Arial"/>
+                  <w:lang w:eastAsia="zh-CN"/>
+                </w:rPr>
+                <m:t>Aⅆτ</m:t>
+              </m:r>
+            </m:e>
+          </m:nary>
+          <m:r>
+            <w:rPr>
+              <w:lang w:eastAsia="zh-CN"/>
+            </w:rPr>
+            <w:br/>
+          </m:r>
+        </m:oMath>
+        <m:oMath>
+          <m:sSub>
+            <m:sSubPr>
+              <m:ctrlPr>
+                <w:rPr>
+                  <w:rFonts w:ascii="Cambria Math" w:hAnsi="Cambria Math"/>
+                  <w:i/>
+                </w:rPr>
+              </m:ctrlPr>
+            </m:sSubPr>
+            <m:e>
+              <m:r>
+                <w:rPr>
+                  <w:rFonts w:ascii="Cambria Math" w:hAnsi="Cambria Math"/>
+                </w:rPr>
+                <m:t>C</m:t>
+              </m:r>
+            </m:e>
+            <m:sub>
+              <m:r>
+                <w:rPr>
+                  <w:rFonts w:ascii="Cambria Math" w:hAnsi="Cambria Math"/>
+                </w:rPr>
+                <m:t>1</m:t>
+              </m:r>
+            </m:sub>
+          </m:sSub>
+          <m:r>
+            <w:rPr>
+              <w:rFonts w:ascii="Cambria Math" w:hAnsi="Cambria Math"/>
+            </w:rPr>
+            <m:t>=2.68µF</m:t>
+          </m:r>
+        </m:oMath>
+      </m:oMathPara>
     </w:p>
     <w:sectPr>
       <w:pgSz w:w="12240" w:h="15840"/>
@@ -2590,6 +3375,7 @@
   <w:style w:type="character" w:default="1" w:styleId="VarsaylanParagrafYazTipi">
     <w:name w:val="Default Paragraph Font"/>
     <w:uiPriority w:val="1"/>
+    <w:semiHidden/>
     <w:unhideWhenUsed/>
   </w:style>
   <w:style w:type="table" w:default="1" w:styleId="NormalTablo">
@@ -2647,6 +3433,26 @@
     <w:rsid w:val="009205EC"/>
     <w:rPr>
       <w:color w:val="808080"/>
+    </w:rPr>
+  </w:style>
+  <w:style w:type="paragraph" w:styleId="ResimYazs">
+    <w:name w:val="caption"/>
+    <w:basedOn w:val="Normal"/>
+    <w:next w:val="Normal"/>
+    <w:uiPriority w:val="35"/>
+    <w:semiHidden/>
+    <w:unhideWhenUsed/>
+    <w:qFormat/>
+    <w:rsid w:val="00B30A15"/>
+    <w:pPr>
+      <w:spacing w:after="200" w:line="240" w:lineRule="auto"/>
+    </w:pPr>
+    <w:rPr>
+      <w:i/>
+      <w:iCs/>
+      <w:color w:val="44546A" w:themeColor="text2"/>
+      <w:sz w:val="18"/>
+      <w:szCs w:val="18"/>
     </w:rPr>
   </w:style>
 </w:styles>

</xml_diff>

<commit_message>
Mistake on calculation of L2 fixed
</commit_message>
<xml_diff>
--- a/Q3/Q3.docx
+++ b/Q3/Q3.docx
@@ -728,29 +728,6 @@
     </w:p>
     <w:p>
       <w:pPr>
-        <w:pStyle w:val="ResimYazs"/>
-        <w:ind w:left="2160" w:firstLine="720"/>
-      </w:pPr>
-      <w:r>
-        <w:t xml:space="preserve">Figure </w:t>
-      </w:r>
-      <w:fldSimple w:instr=" SEQ Figure \* ARABIC ">
-        <w:r>
-          <w:rPr>
-            <w:noProof/>
-          </w:rPr>
-          <w:t>1</w:t>
-        </w:r>
-      </w:fldSimple>
-      <w:r>
-        <w:t xml:space="preserve"> </w:t>
-      </w:r>
-      <w:r>
-        <w:t>Capacitor voltage vs time graph</w:t>
-      </w:r>
-    </w:p>
-    <w:p>
-      <w:pPr>
         <w:rPr>
           <w:rFonts w:ascii="Arial" w:eastAsiaTheme="minorEastAsia" w:hAnsi="Arial" w:cs="Arial"/>
           <w:lang w:eastAsia="zh-CN"/>
@@ -761,7 +738,10 @@
           <w:rFonts w:ascii="Arial" w:eastAsiaTheme="minorEastAsia" w:hAnsi="Arial" w:cs="Arial"/>
           <w:lang w:eastAsia="zh-CN"/>
         </w:rPr>
-        <w:br/>
+        <w:t xml:space="preserve">Figure 3.1 </w:t>
+      </w:r>
+      <w:r>
+        <w:t>Capacitor voltage vs time graph</w:t>
       </w:r>
       <w:r>
         <w:rPr>
@@ -769,7 +749,6 @@
           <w:lang w:eastAsia="zh-CN"/>
         </w:rPr>
         <w:br/>
-        <w:t>Figure 3.1 shows the capacitor voltage in one period of switching, we know that mean capacitor voltage is equal to 12V.</w:t>
       </w:r>
       <w:r>
         <w:rPr>
@@ -777,6 +756,7 @@
           <w:lang w:eastAsia="zh-CN"/>
         </w:rPr>
         <w:br/>
+        <w:t>Figure 3.1 shows the capacitor voltage in one period of switching, we know that mean capacitor voltage is equal to 12V.</w:t>
       </w:r>
       <w:r>
         <w:rPr>
@@ -797,7 +777,6 @@
           <w:rFonts w:ascii="Arial" w:eastAsiaTheme="minorEastAsia" w:hAnsi="Arial" w:cs="Arial"/>
           <w:lang w:eastAsia="zh-CN"/>
         </w:rPr>
-        <w:lastRenderedPageBreak/>
         <w:br/>
       </w:r>
       <w:r>
@@ -805,6 +784,14 @@
           <w:rFonts w:ascii="Arial" w:eastAsiaTheme="minorEastAsia" w:hAnsi="Arial" w:cs="Arial"/>
           <w:lang w:eastAsia="zh-CN"/>
         </w:rPr>
+        <w:br/>
+      </w:r>
+      <w:r>
+        <w:rPr>
+          <w:rFonts w:ascii="Arial" w:eastAsiaTheme="minorEastAsia" w:hAnsi="Arial" w:cs="Arial"/>
+          <w:lang w:eastAsia="zh-CN"/>
+        </w:rPr>
+        <w:lastRenderedPageBreak/>
         <w:br/>
         <w:t>We also know that in region 1, switch is not in conduction and capacitor is charging. Moreover, in region 2, switch is in conduction and supplies power to the load.</w:t>
       </w:r>
@@ -1318,14 +1305,7 @@
                   <w:rFonts w:ascii="Cambria Math" w:eastAsiaTheme="minorEastAsia" w:hAnsi="Cambria Math" w:cs="Arial"/>
                   <w:lang w:eastAsia="zh-CN"/>
                 </w:rPr>
-                <m:t>-</m:t>
-              </m:r>
-              <m:r>
-                <w:rPr>
-                  <w:rFonts w:ascii="Cambria Math" w:eastAsiaTheme="minorEastAsia" w:hAnsi="Cambria Math" w:cs="Arial"/>
-                  <w:lang w:eastAsia="zh-CN"/>
-                </w:rPr>
-                <m:t>2Aⅆτ</m:t>
+                <m:t>-2Aⅆτ</m:t>
               </m:r>
             </m:e>
           </m:nary>
@@ -2171,6 +2151,9 @@
             </m:den>
           </m:f>
           <m:r>
+            <m:rPr>
+              <m:sty m:val="p"/>
+            </m:rPr>
             <w:br/>
           </m:r>
         </m:oMath>
@@ -2179,13 +2162,7 @@
             <w:rPr>
               <w:rFonts w:ascii="Cambria Math" w:hAnsi="Cambria Math"/>
             </w:rPr>
-            <m:t>16V</m:t>
-          </m:r>
-          <m:r>
-            <w:rPr>
-              <w:rFonts w:ascii="Cambria Math" w:hAnsi="Cambria Math"/>
-            </w:rPr>
-            <m:t>=L</m:t>
+            <m:t>16V=L</m:t>
           </m:r>
           <m:f>
             <m:fPr>
@@ -2240,6 +2217,9 @@
             </m:den>
           </m:f>
           <m:r>
+            <m:rPr>
+              <m:sty m:val="p"/>
+            </m:rPr>
             <w:br/>
           </m:r>
         </m:oMath>
@@ -2277,6 +2257,9 @@
             <m:t>=914.3µH</m:t>
           </m:r>
           <m:r>
+            <m:rPr>
+              <m:sty m:val="p"/>
+            </m:rPr>
             <w:br/>
           </m:r>
         </m:oMath>
@@ -2412,7 +2395,7 @@
         </m:sSub>
       </m:oMath>
       <w:r>
-        <w:t xml:space="preserve"> is equal to differences of mean output and input current. Moreover, it is clearly seen that while the switch is in conduction, inductor charges with the power of </w:t>
+        <w:t xml:space="preserve"> is equal to mean output current. Moreover, it is clearly seen that while the switch is in conduction, inductor charges with the power of </w:t>
       </w:r>
       <m:oMath>
         <m:sSub>
@@ -2551,13 +2534,7 @@
             <w:rPr>
               <w:rFonts w:ascii="Cambria Math" w:hAnsi="Cambria Math"/>
             </w:rPr>
-            <m:t>16V</m:t>
-          </m:r>
-          <m:r>
-            <w:rPr>
-              <w:rFonts w:ascii="Cambria Math" w:hAnsi="Cambria Math"/>
-            </w:rPr>
-            <m:t>=L</m:t>
+            <m:t>16V=L</m:t>
           </m:r>
           <m:f>
             <m:fPr>
@@ -2579,13 +2556,13 @@
                 <w:rPr>
                   <w:rFonts w:ascii="Cambria Math" w:hAnsi="Cambria Math"/>
                 </w:rPr>
-                <m:t>0</m:t>
+                <m:t>2</m:t>
               </m:r>
               <m:r>
                 <w:rPr>
                   <w:rFonts w:ascii="Cambria Math" w:hAnsi="Cambria Math"/>
                 </w:rPr>
-                <m:t>5A</m:t>
+                <m:t>A</m:t>
               </m:r>
             </m:num>
             <m:den>
@@ -2659,18 +2636,52 @@
             <w:rPr>
               <w:rFonts w:ascii="Cambria Math" w:hAnsi="Cambria Math"/>
             </w:rPr>
-            <m:t>=2742uH</m:t>
+            <m:t>=</m:t>
           </m:r>
           <m:r>
+            <w:rPr>
+              <w:rFonts w:ascii="Cambria Math" w:hAnsi="Cambria Math"/>
+            </w:rPr>
+            <m:t>685</m:t>
+          </m:r>
+          <m:r>
+            <w:rPr>
+              <w:rFonts w:ascii="Cambria Math" w:hAnsi="Cambria Math"/>
+            </w:rPr>
+            <m:t>uH</m:t>
+          </m:r>
+          <m:r>
+            <m:rPr>
+              <m:sty m:val="p"/>
+            </m:rPr>
             <w:br/>
           </m:r>
+        </m:oMath>
+        <m:oMath>
           <m:r>
+            <m:rPr>
+              <m:sty m:val="p"/>
+            </m:rPr>
             <w:br/>
           </m:r>
         </m:oMath>
       </m:oMathPara>
       <w:r>
-        <w:t xml:space="preserve">b) </w:t>
+        <w:rPr>
+          <w:b/>
+          <w:bCs/>
+        </w:rPr>
+        <w:t>B</w:t>
+      </w:r>
+      <w:r>
+        <w:rPr>
+          <w:b/>
+          <w:bCs/>
+        </w:rPr>
+        <w:t>)</w:t>
+      </w:r>
+      <w:r>
+        <w:t xml:space="preserve"> </w:t>
       </w:r>
       <w:r>
         <w:t xml:space="preserve"> Since we </w:t>
@@ -2756,14 +2767,7 @@
               <w:rFonts w:ascii="Cambria Math" w:eastAsiaTheme="minorEastAsia" w:hAnsi="Cambria Math" w:cs="Arial"/>
               <w:lang w:eastAsia="zh-CN"/>
             </w:rPr>
-            <m:t>-1.6</m:t>
-          </m:r>
-          <m:r>
-            <w:rPr>
-              <w:rFonts w:ascii="Cambria Math" w:eastAsiaTheme="minorEastAsia" w:hAnsi="Cambria Math" w:cs="Arial"/>
-              <w:lang w:eastAsia="zh-CN"/>
-            </w:rPr>
-            <m:t>V=+</m:t>
+            <m:t>-1.6V=+</m:t>
           </m:r>
           <m:f>
             <m:fPr>
@@ -2866,18 +2870,14 @@
                   <w:rFonts w:ascii="Cambria Math" w:eastAsiaTheme="minorEastAsia" w:hAnsi="Cambria Math" w:cs="Arial"/>
                   <w:lang w:eastAsia="zh-CN"/>
                 </w:rPr>
-                <m:t>-0.5</m:t>
-              </m:r>
-              <m:r>
-                <w:rPr>
-                  <w:rFonts w:ascii="Cambria Math" w:eastAsiaTheme="minorEastAsia" w:hAnsi="Cambria Math" w:cs="Arial"/>
-                  <w:lang w:eastAsia="zh-CN"/>
-                </w:rPr>
-                <m:t>Aⅆτ</m:t>
+                <m:t>-0.5Aⅆτ</m:t>
               </m:r>
             </m:e>
           </m:nary>
           <m:r>
+            <m:rPr>
+              <m:sty m:val="p"/>
+            </m:rPr>
             <w:rPr>
               <w:lang w:eastAsia="zh-CN"/>
             </w:rPr>
@@ -2919,6 +2919,599 @@
           </m:r>
         </m:oMath>
       </m:oMathPara>
+    </w:p>
+    <w:p>
+      <w:r>
+        <w:br/>
+      </w:r>
+      <w:r>
+        <w:rPr>
+          <w:b/>
+          <w:bCs/>
+        </w:rPr>
+        <w:t>C)</w:t>
+      </w:r>
+      <w:r>
+        <w:t xml:space="preserve"> Since the required capacitance value for </w:t>
+      </w:r>
+      <m:oMath>
+        <m:sSub>
+          <m:sSubPr>
+            <m:ctrlPr>
+              <w:rPr>
+                <w:rFonts w:ascii="Cambria Math" w:hAnsi="Cambria Math"/>
+                <w:i/>
+              </w:rPr>
+            </m:ctrlPr>
+          </m:sSubPr>
+          <m:e>
+            <m:r>
+              <w:rPr>
+                <w:rFonts w:ascii="Cambria Math" w:hAnsi="Cambria Math"/>
+              </w:rPr>
+              <m:t>C</m:t>
+            </m:r>
+          </m:e>
+          <m:sub>
+            <m:r>
+              <w:rPr>
+                <w:rFonts w:ascii="Cambria Math" w:hAnsi="Cambria Math"/>
+              </w:rPr>
+              <m:t>2</m:t>
+            </m:r>
+          </m:sub>
+        </m:sSub>
+      </m:oMath>
+      <w:r>
+        <w:t xml:space="preserve"> is high for using all ceramic capacitor (it is not an economical solution), I will select an electrolytic capacitor and use it parallel with a ceramic capacitor.</w:t>
+      </w:r>
+      <w:r>
+        <w:t xml:space="preserve"> This will also help our electrolytic capacitor to handle high ripple current.</w:t>
+      </w:r>
+    </w:p>
+    <w:p>
+      <w:r>
+        <w:t>I will select an 68µF electrolytic capacitor and add ceramic capacitors for the complete it to 71.43µF. We know that capacitance of ceramic capacitors highly depends on the voltage across it. So, the exact required capacitance for the ceramic capacitors will depend on the selected series (given capacitance value is generally at 0V).</w:t>
+      </w:r>
+    </w:p>
+    <w:p>
+      <w:r>
+        <w:t xml:space="preserve">For 68uF electrolytic capacitor, I am selecting </w:t>
+      </w:r>
+      <w:r>
+        <w:t>25ZLJ68M5X11</w:t>
+      </w:r>
+      <w:r>
+        <w:t xml:space="preserve"> from </w:t>
+      </w:r>
+      <w:proofErr w:type="spellStart"/>
+      <w:r>
+        <w:t>Rubycon</w:t>
+      </w:r>
+      <w:proofErr w:type="spellEnd"/>
+      <w:r>
+        <w:t>. Specifications of it for 50Khz can be seen in the table below.</w:t>
+      </w:r>
+      <w:r>
+        <w:br/>
+      </w:r>
+      <w:r>
+        <w:br/>
+      </w:r>
+    </w:p>
+    <w:tbl>
+      <w:tblPr>
+        <w:tblStyle w:val="TabloKlavuzu"/>
+        <w:tblW w:w="0" w:type="auto"/>
+        <w:tblLook w:val="04A0" w:firstRow="1" w:lastRow="0" w:firstColumn="1" w:lastColumn="0" w:noHBand="0" w:noVBand="1"/>
+      </w:tblPr>
+      <w:tblGrid>
+        <w:gridCol w:w="4675"/>
+        <w:gridCol w:w="4675"/>
+      </w:tblGrid>
+      <w:tr>
+        <w:tc>
+          <w:tcPr>
+            <w:tcW w:w="4675" w:type="dxa"/>
+          </w:tcPr>
+          <w:p>
+            <w:r>
+              <w:t>Capacitance</w:t>
+            </w:r>
+          </w:p>
+        </w:tc>
+        <w:tc>
+          <w:tcPr>
+            <w:tcW w:w="4675" w:type="dxa"/>
+          </w:tcPr>
+          <w:p>
+            <w:r>
+              <w:t>68µF</w:t>
+            </w:r>
+          </w:p>
+        </w:tc>
+      </w:tr>
+      <w:tr>
+        <w:tc>
+          <w:tcPr>
+            <w:tcW w:w="4675" w:type="dxa"/>
+          </w:tcPr>
+          <w:p>
+            <w:r>
+              <w:t>Voltage rating</w:t>
+            </w:r>
+          </w:p>
+        </w:tc>
+        <w:tc>
+          <w:tcPr>
+            <w:tcW w:w="4675" w:type="dxa"/>
+          </w:tcPr>
+          <w:p>
+            <w:r>
+              <w:t>25V</w:t>
+            </w:r>
+          </w:p>
+        </w:tc>
+      </w:tr>
+      <w:tr>
+        <w:tc>
+          <w:tcPr>
+            <w:tcW w:w="4675" w:type="dxa"/>
+          </w:tcPr>
+          <w:p>
+            <w:r>
+              <w:t>Impedance at ~50Khz</w:t>
+            </w:r>
+          </w:p>
+        </w:tc>
+        <w:tc>
+          <w:tcPr>
+            <w:tcW w:w="4675" w:type="dxa"/>
+          </w:tcPr>
+          <w:p>
+            <w:r>
+              <w:t>0.4Ω</w:t>
+            </w:r>
+          </w:p>
+        </w:tc>
+      </w:tr>
+      <w:tr>
+        <w:tc>
+          <w:tcPr>
+            <w:tcW w:w="4675" w:type="dxa"/>
+          </w:tcPr>
+          <w:p>
+            <w:r>
+              <w:t>Rated ripple current ~50Khz</w:t>
+            </w:r>
+          </w:p>
+        </w:tc>
+        <w:tc>
+          <w:tcPr>
+            <w:tcW w:w="4675" w:type="dxa"/>
+          </w:tcPr>
+          <w:p>
+            <w:r>
+              <w:t>450mA</w:t>
+            </w:r>
+          </w:p>
+        </w:tc>
+      </w:tr>
+    </w:tbl>
+    <w:p>
+      <w:r>
+        <w:t>Table 3.1 Selected electrolytic capacitor</w:t>
+      </w:r>
+    </w:p>
+    <w:p/>
+    <w:p>
+      <w:r>
+        <w:lastRenderedPageBreak/>
+        <w:t xml:space="preserve">For the ceramic capacitors </w:t>
+      </w:r>
+      <w:r>
+        <w:t>Taiyo Yuden</w:t>
+      </w:r>
+      <w:r>
+        <w:t xml:space="preserve"> is selected as manufacturer, </w:t>
+      </w:r>
+      <w:r>
+        <w:t xml:space="preserve">it is known that capacitance value will reduce with increased voltage. Even though we know that we will lose most of capacitance if we select 25V rated capacitor, for simplicity I am directly selecting an 25V voltage and by looking the DC bias characteristics I am selecting a 10uF 25V rated 0805 package capacitor coded as </w:t>
+      </w:r>
+      <w:r>
+        <w:t>MSAST21GBB5106MTNA01</w:t>
+      </w:r>
+      <w:r>
+        <w:t xml:space="preserve"> (previously </w:t>
+      </w:r>
+      <w:r>
+        <w:t>TMK212BBJ106MG-T</w:t>
+      </w:r>
+      <w:r>
+        <w:t>) its DC bias characteristics can be seen below.</w:t>
+      </w:r>
+    </w:p>
+    <w:p>
+      <w:r>
+        <w:rPr>
+          <w:noProof/>
+        </w:rPr>
+        <w:drawing>
+          <wp:inline distT="0" distB="0" distL="0" distR="0" wp14:anchorId="22B7530D" wp14:editId="286953D7">
+            <wp:extent cx="5334744" cy="4725059"/>
+            <wp:effectExtent l="0" t="0" r="0" b="0"/>
+            <wp:docPr id="1" name="Resim 1"/>
+            <wp:cNvGraphicFramePr>
+              <a:graphicFrameLocks xmlns:a="http://schemas.openxmlformats.org/drawingml/2006/main" noChangeAspect="1"/>
+            </wp:cNvGraphicFramePr>
+            <a:graphic xmlns:a="http://schemas.openxmlformats.org/drawingml/2006/main">
+              <a:graphicData uri="http://schemas.openxmlformats.org/drawingml/2006/picture">
+                <pic:pic xmlns:pic="http://schemas.openxmlformats.org/drawingml/2006/picture">
+                  <pic:nvPicPr>
+                    <pic:cNvPr id="1" name="Resim 1"/>
+                    <pic:cNvPicPr/>
+                  </pic:nvPicPr>
+                  <pic:blipFill>
+                    <a:blip r:embed="rId5">
+                      <a:extLst>
+                        <a:ext uri="{28A0092B-C50C-407E-A947-70E740481C1C}">
+                          <a14:useLocalDpi xmlns:a14="http://schemas.microsoft.com/office/drawing/2010/main" val="0"/>
+                        </a:ext>
+                      </a:extLst>
+                    </a:blip>
+                    <a:stretch>
+                      <a:fillRect/>
+                    </a:stretch>
+                  </pic:blipFill>
+                  <pic:spPr>
+                    <a:xfrm>
+                      <a:off x="0" y="0"/>
+                      <a:ext cx="5334744" cy="4725059"/>
+                    </a:xfrm>
+                    <a:prstGeom prst="rect">
+                      <a:avLst/>
+                    </a:prstGeom>
+                  </pic:spPr>
+                </pic:pic>
+              </a:graphicData>
+            </a:graphic>
+          </wp:inline>
+        </w:drawing>
+      </w:r>
+      <w:r>
+        <w:br/>
+        <w:t>Figure 3.2 DC bias characteristics for selected ceramic capacitor</w:t>
+      </w:r>
+    </w:p>
+    <w:p>
+      <w:r>
+        <w:t xml:space="preserve">Dc bias value for every voltage value can be seen from the manufacturer’s web site, for 12V bias loss in capacitance is equal to -74.73% this means that our capacitance at steady state will equal to 2.527µF. </w:t>
+      </w:r>
+      <w:r>
+        <w:br/>
+        <w:t>Then by simplicity we can use two of them in parallel.</w:t>
+      </w:r>
+      <w:r>
+        <w:br/>
+      </w:r>
+      <w:r>
+        <w:br/>
+        <w:t xml:space="preserve">Final </w:t>
+      </w:r>
+      <m:oMath>
+        <m:sSub>
+          <m:sSubPr>
+            <m:ctrlPr>
+              <w:rPr>
+                <w:rFonts w:ascii="Cambria Math" w:hAnsi="Cambria Math"/>
+                <w:i/>
+              </w:rPr>
+            </m:ctrlPr>
+          </m:sSubPr>
+          <m:e>
+            <m:r>
+              <w:rPr>
+                <w:rFonts w:ascii="Cambria Math" w:hAnsi="Cambria Math"/>
+              </w:rPr>
+              <m:t>C</m:t>
+            </m:r>
+          </m:e>
+          <m:sub>
+            <m:r>
+              <w:rPr>
+                <w:rFonts w:ascii="Cambria Math" w:hAnsi="Cambria Math"/>
+              </w:rPr>
+              <m:t>2</m:t>
+            </m:r>
+          </m:sub>
+        </m:sSub>
+        <m:r>
+          <w:rPr>
+            <w:rFonts w:ascii="Cambria Math" w:hAnsi="Cambria Math"/>
+          </w:rPr>
+          <m:t>=68µF</m:t>
+        </m:r>
+        <m:d>
+          <m:dPr>
+            <m:ctrlPr>
+              <w:rPr>
+                <w:rFonts w:ascii="Cambria Math" w:hAnsi="Cambria Math"/>
+                <w:i/>
+              </w:rPr>
+            </m:ctrlPr>
+          </m:dPr>
+          <m:e>
+            <m:r>
+              <m:rPr>
+                <m:sty m:val="p"/>
+              </m:rPr>
+              <w:rPr>
+                <w:rFonts w:ascii="Cambria Math" w:hAnsi="Cambria Math"/>
+              </w:rPr>
+              <m:t xml:space="preserve">electrolytic </m:t>
+            </m:r>
+            <m:r>
+              <m:rPr>
+                <m:sty m:val="p"/>
+              </m:rPr>
+              <w:rPr>
+                <w:rFonts w:ascii="Cambria Math"/>
+              </w:rPr>
+              <m:t>capacitor</m:t>
+            </m:r>
+            <m:ctrlPr>
+              <w:rPr>
+                <w:rFonts w:ascii="Cambria Math"/>
+              </w:rPr>
+            </m:ctrlPr>
+          </m:e>
+        </m:d>
+        <m:r>
+          <m:rPr>
+            <m:sty m:val="p"/>
+          </m:rPr>
+          <w:rPr>
+            <w:rFonts w:ascii="Cambria Math"/>
+          </w:rPr>
+          <m:t>+2</m:t>
+        </m:r>
+        <m:r>
+          <m:rPr>
+            <m:sty m:val="p"/>
+          </m:rPr>
+          <w:rPr>
+            <w:rFonts w:ascii="Cambria Math"/>
+          </w:rPr>
+          <m:t>*</m:t>
+        </m:r>
+        <m:r>
+          <m:rPr>
+            <m:sty m:val="p"/>
+          </m:rPr>
+          <w:rPr>
+            <w:rFonts w:ascii="Cambria Math"/>
+          </w:rPr>
+          <m:t>2.52</m:t>
+        </m:r>
+        <m:r>
+          <m:rPr>
+            <m:sty m:val="p"/>
+          </m:rPr>
+          <w:rPr>
+            <w:rFonts w:ascii="Cambria Math"/>
+          </w:rPr>
+          <m:t>µ</m:t>
+        </m:r>
+        <m:r>
+          <m:rPr>
+            <m:sty m:val="p"/>
+          </m:rPr>
+          <w:rPr>
+            <w:rFonts w:ascii="Cambria Math"/>
+          </w:rPr>
+          <m:t>F</m:t>
+        </m:r>
+        <m:d>
+          <m:dPr>
+            <m:ctrlPr>
+              <w:rPr>
+                <w:rFonts w:ascii="Cambria Math"/>
+              </w:rPr>
+            </m:ctrlPr>
+          </m:dPr>
+          <m:e>
+            <m:r>
+              <m:rPr>
+                <m:sty m:val="p"/>
+              </m:rPr>
+              <w:rPr>
+                <w:rFonts w:ascii="Cambria Math"/>
+              </w:rPr>
+              <m:t>ceramic capacitor</m:t>
+            </m:r>
+          </m:e>
+        </m:d>
+        <m:r>
+          <w:rPr>
+            <w:rFonts w:ascii="Cambria Math"/>
+          </w:rPr>
+          <m:t>=73</m:t>
+        </m:r>
+        <m:r>
+          <w:rPr>
+            <w:rFonts w:ascii="Cambria Math"/>
+          </w:rPr>
+          <m:t>µ</m:t>
+        </m:r>
+        <m:r>
+          <w:rPr>
+            <w:rFonts w:ascii="Cambria Math"/>
+          </w:rPr>
+          <m:t>F</m:t>
+        </m:r>
+      </m:oMath>
+      <w:r>
+        <w:br/>
+      </w:r>
+      <w:r>
+        <w:br/>
+        <w:t xml:space="preserve"> </w:t>
+      </w:r>
+      <w:r>
+        <w:t xml:space="preserve">For the </w:t>
+      </w:r>
+      <m:oMath>
+        <m:sSub>
+          <m:sSubPr>
+            <m:ctrlPr>
+              <w:rPr>
+                <w:rFonts w:ascii="Cambria Math" w:hAnsi="Cambria Math"/>
+                <w:i/>
+              </w:rPr>
+            </m:ctrlPr>
+          </m:sSubPr>
+          <m:e>
+            <m:r>
+              <w:rPr>
+                <w:rFonts w:ascii="Cambria Math" w:hAnsi="Cambria Math"/>
+              </w:rPr>
+              <m:t>C</m:t>
+            </m:r>
+          </m:e>
+          <m:sub>
+            <m:r>
+              <w:rPr>
+                <w:rFonts w:ascii="Cambria Math" w:hAnsi="Cambria Math"/>
+              </w:rPr>
+              <m:t>1</m:t>
+            </m:r>
+          </m:sub>
+        </m:sSub>
+      </m:oMath>
+      <w:r>
+        <w:t xml:space="preserve">, required capacitance value </w:t>
+      </w:r>
+      <w:r>
+        <w:t>can be satisfied by using only ceramic capacitors, if we use the same ceramic capacitor at 16V, capacitance value will be equal to 1.69µF, we can use it by paralleling two of them.</w:t>
+      </w:r>
+      <w:r>
+        <w:br/>
+      </w:r>
+      <w:r>
+        <w:br/>
+      </w:r>
+      <w:r>
+        <w:lastRenderedPageBreak/>
+        <w:t xml:space="preserve">Final </w:t>
+      </w:r>
+      <m:oMath>
+        <m:sSub>
+          <m:sSubPr>
+            <m:ctrlPr>
+              <w:rPr>
+                <w:rFonts w:ascii="Cambria Math" w:hAnsi="Cambria Math"/>
+                <w:i/>
+              </w:rPr>
+            </m:ctrlPr>
+          </m:sSubPr>
+          <m:e>
+            <m:r>
+              <w:rPr>
+                <w:rFonts w:ascii="Cambria Math" w:hAnsi="Cambria Math"/>
+              </w:rPr>
+              <m:t>C</m:t>
+            </m:r>
+          </m:e>
+          <m:sub>
+            <m:r>
+              <w:rPr>
+                <w:rFonts w:ascii="Cambria Math" w:hAnsi="Cambria Math"/>
+              </w:rPr>
+              <m:t>1</m:t>
+            </m:r>
+          </m:sub>
+        </m:sSub>
+        <m:r>
+          <w:rPr>
+            <w:rFonts w:ascii="Cambria Math" w:hAnsi="Cambria Math"/>
+          </w:rPr>
+          <m:t>=2*1.69µF=3.38µF</m:t>
+        </m:r>
+      </m:oMath>
+      <w:r>
+        <w:t>. Using the same capacitor again better for mass production.</w:t>
+      </w:r>
+      <w:r>
+        <w:br/>
+      </w:r>
+      <w:r>
+        <w:br/>
+        <w:t xml:space="preserve">I will continue with the selection of </w:t>
+      </w:r>
+      <w:r>
+        <w:t>inductors and</w:t>
+      </w:r>
+      <w:r>
+        <w:t xml:space="preserve"> start with the L1.</w:t>
+      </w:r>
+      <w:r>
+        <w:t xml:space="preserve"> Required minimum inductance value is 914µH and I will ignore the saturation effect on this part and look for inductors which have higher saturation current than 1.575A </w:t>
+      </w:r>
+    </w:p>
+    <w:p/>
+    <w:p>
+      <w:r>
+        <w:t xml:space="preserve">For the L1, </w:t>
+      </w:r>
+      <w:r>
+        <w:t>AIRD-03-102K</w:t>
+      </w:r>
+      <w:r>
+        <w:t xml:space="preserve"> from </w:t>
+      </w:r>
+      <w:proofErr w:type="spellStart"/>
+      <w:r>
+        <w:t>Abracon</w:t>
+      </w:r>
+      <w:proofErr w:type="spellEnd"/>
+      <w:r>
+        <w:t xml:space="preserve"> LLC</w:t>
+      </w:r>
+      <w:r>
+        <w:t xml:space="preserve">, satisfies those conditions. It has 1mH inductance value and 2A saturation current. </w:t>
+      </w:r>
+      <w:r>
+        <w:br/>
+      </w:r>
+      <w:r>
+        <w:br/>
+        <w:t xml:space="preserve">After repeating the same procedure for L2, </w:t>
+      </w:r>
+      <w:r>
+        <w:t>L301307-332K</w:t>
+      </w:r>
+      <w:r>
+        <w:t xml:space="preserve"> from </w:t>
+      </w:r>
+      <w:r>
+        <w:t>ITG Electronics, Inc.</w:t>
+      </w:r>
+      <w:r>
+        <w:t xml:space="preserve"> can be used for L2. It has 3.3mH inductance and 1.1A saturation current. </w:t>
+      </w:r>
+    </w:p>
+    <w:p>
+      <w:r>
+        <w:t xml:space="preserve">Since our currents are quite low for a discrete </w:t>
+      </w:r>
+      <w:proofErr w:type="spellStart"/>
+      <w:r>
+        <w:t>mosfet</w:t>
+      </w:r>
+      <w:proofErr w:type="spellEnd"/>
+      <w:r>
+        <w:t xml:space="preserve">, I will directly search for a </w:t>
+      </w:r>
     </w:p>
     <w:sectPr>
       <w:pgSz w:w="12240" w:h="15840"/>
@@ -3455,6 +4048,25 @@
       <w:szCs w:val="18"/>
     </w:rPr>
   </w:style>
+  <w:style w:type="table" w:styleId="TabloKlavuzu">
+    <w:name w:val="Table Grid"/>
+    <w:basedOn w:val="NormalTablo"/>
+    <w:uiPriority w:val="39"/>
+    <w:rsid w:val="00252EDA"/>
+    <w:pPr>
+      <w:spacing w:after="0" w:line="240" w:lineRule="auto"/>
+    </w:pPr>
+    <w:tblPr>
+      <w:tblBorders>
+        <w:top w:val="single" w:sz="4" w:space="0" w:color="auto"/>
+        <w:left w:val="single" w:sz="4" w:space="0" w:color="auto"/>
+        <w:bottom w:val="single" w:sz="4" w:space="0" w:color="auto"/>
+        <w:right w:val="single" w:sz="4" w:space="0" w:color="auto"/>
+        <w:insideH w:val="single" w:sz="4" w:space="0" w:color="auto"/>
+        <w:insideV w:val="single" w:sz="4" w:space="0" w:color="auto"/>
+      </w:tblBorders>
+    </w:tblPr>
+  </w:style>
 </w:styles>
 </file>
 

</xml_diff>

<commit_message>
Q3 finished, simulation model and plots are added
</commit_message>
<xml_diff>
--- a/Q3/Q3.docx
+++ b/Q3/Q3.docx
@@ -2086,7 +2086,15 @@
         </m:sSub>
       </m:oMath>
       <w:r>
-        <w:t>, we know that mean current is equal to mean input current which is 1.5A, if we assume 10% current ripple, this means that inductor current must fluctuate between 1.425A and 1.575A. Since it is clearly seen that while the switch is in conduction, the inductor current rises with the power of supply voltage, we can easily calculate the required inductance.</w:t>
+        <w:t>, we know that mean current is equal to mean input current which is 1.5A, if we assume 10% current ripple, this means that inductor current must fluctuate b</w:t>
+      </w:r>
+      <w:proofErr w:type="spellStart"/>
+      <w:r>
+        <w:t>etween</w:t>
+      </w:r>
+      <w:proofErr w:type="spellEnd"/>
+      <w:r>
+        <w:t xml:space="preserve"> 1.425A and 1.575A. Since it is clearly seen that while the switch is in conduction, the inductor current rises with the power of supply voltage, we can easily calculate the required inductance.</w:t>
       </w:r>
     </w:p>
     <w:p>
@@ -2550,19 +2558,7 @@
                 <w:rPr>
                   <w:rFonts w:ascii="Cambria Math" w:hAnsi="Cambria Math"/>
                 </w:rPr>
-                <m:t>0.</m:t>
-              </m:r>
-              <m:r>
-                <w:rPr>
-                  <w:rFonts w:ascii="Cambria Math" w:hAnsi="Cambria Math"/>
-                </w:rPr>
-                <m:t>2</m:t>
-              </m:r>
-              <m:r>
-                <w:rPr>
-                  <w:rFonts w:ascii="Cambria Math" w:hAnsi="Cambria Math"/>
-                </w:rPr>
-                <m:t>A</m:t>
+                <m:t>0.2A</m:t>
               </m:r>
             </m:num>
             <m:den>
@@ -2636,19 +2632,7 @@
             <w:rPr>
               <w:rFonts w:ascii="Cambria Math" w:hAnsi="Cambria Math"/>
             </w:rPr>
-            <m:t>=</m:t>
-          </m:r>
-          <m:r>
-            <w:rPr>
-              <w:rFonts w:ascii="Cambria Math" w:hAnsi="Cambria Math"/>
-            </w:rPr>
-            <m:t>685</m:t>
-          </m:r>
-          <m:r>
-            <w:rPr>
-              <w:rFonts w:ascii="Cambria Math" w:hAnsi="Cambria Math"/>
-            </w:rPr>
-            <m:t>uH</m:t>
+            <m:t>=685uH</m:t>
           </m:r>
           <m:r>
             <m:rPr>
@@ -2870,7 +2854,21 @@
                   <w:rFonts w:ascii="Cambria Math" w:eastAsiaTheme="minorEastAsia" w:hAnsi="Cambria Math" w:cs="Arial"/>
                   <w:lang w:eastAsia="zh-CN"/>
                 </w:rPr>
-                <m:t>-0.5Aⅆτ</m:t>
+                <m:t>-</m:t>
+              </m:r>
+              <m:r>
+                <w:rPr>
+                  <w:rFonts w:ascii="Cambria Math" w:eastAsiaTheme="minorEastAsia" w:hAnsi="Cambria Math" w:cs="Arial"/>
+                  <w:lang w:eastAsia="zh-CN"/>
+                </w:rPr>
+                <m:t>2</m:t>
+              </m:r>
+              <m:r>
+                <w:rPr>
+                  <w:rFonts w:ascii="Cambria Math" w:eastAsiaTheme="minorEastAsia" w:hAnsi="Cambria Math" w:cs="Arial"/>
+                  <w:lang w:eastAsia="zh-CN"/>
+                </w:rPr>
+                <m:t>Aⅆτ</m:t>
               </m:r>
             </m:e>
           </m:nary>
@@ -2915,7 +2913,19 @@
             <w:rPr>
               <w:rFonts w:ascii="Cambria Math" w:hAnsi="Cambria Math"/>
             </w:rPr>
-            <m:t>=2.68µF</m:t>
+            <m:t>=</m:t>
+          </m:r>
+          <m:r>
+            <w:rPr>
+              <w:rFonts w:ascii="Cambria Math" w:hAnsi="Cambria Math"/>
+            </w:rPr>
+            <m:t>10.71</m:t>
+          </m:r>
+          <m:r>
+            <w:rPr>
+              <w:rFonts w:ascii="Cambria Math" w:hAnsi="Cambria Math"/>
+            </w:rPr>
+            <m:t>µF</m:t>
           </m:r>
         </m:oMath>
       </m:oMathPara>
@@ -2963,7 +2973,15 @@
         </m:sSub>
       </m:oMath>
       <w:r>
-        <w:t xml:space="preserve"> is high for using all ceramic capacitor (it is not an economical solution), I will select an electrolytic capacitor and use it parallel with a ceramic capacitor.</w:t>
+        <w:t xml:space="preserve"> is high for using all ceramic capacitor (it is not an economical solution), I will select an electrolytic capacitor and use it parallel with a c</w:t>
+      </w:r>
+      <w:proofErr w:type="spellStart"/>
+      <w:r>
+        <w:t>eramic</w:t>
+      </w:r>
+      <w:proofErr w:type="spellEnd"/>
+      <w:r>
+        <w:t xml:space="preserve"> capacitor.</w:t>
       </w:r>
       <w:r>
         <w:t xml:space="preserve"> This will also help our electrolytic capacitor to handle high ripple current.</w:t>
@@ -2979,10 +2997,7 @@
         <w:t xml:space="preserve">For 68uF electrolytic capacitor, I am selecting </w:t>
       </w:r>
       <w:r>
-        <w:t>25ZLJ68M5X11</w:t>
-      </w:r>
-      <w:r>
-        <w:t xml:space="preserve"> from </w:t>
+        <w:t xml:space="preserve">25ZLJ68M5X11 from </w:t>
       </w:r>
       <w:proofErr w:type="spellStart"/>
       <w:r>
@@ -3107,28 +3122,10 @@
     <w:p>
       <w:r>
         <w:lastRenderedPageBreak/>
-        <w:t xml:space="preserve">For the ceramic capacitors </w:t>
-      </w:r>
-      <w:r>
-        <w:t>Taiyo Yuden</w:t>
-      </w:r>
-      <w:r>
-        <w:t xml:space="preserve"> is selected as manufacturer, </w:t>
-      </w:r>
-      <w:r>
-        <w:t xml:space="preserve">it is known that capacitance value will reduce with increased voltage. Even though we know that we will lose most of capacitance if we select 25V rated capacitor, for simplicity I am directly selecting an 25V voltage and by looking the DC bias characteristics I am selecting a 10uF 25V rated 0805 package capacitor coded as </w:t>
-      </w:r>
-      <w:r>
-        <w:t>MSAST21GBB5106MTNA01</w:t>
-      </w:r>
-      <w:r>
-        <w:t xml:space="preserve"> (previously </w:t>
-      </w:r>
-      <w:r>
-        <w:t>TMK212BBJ106MG-T</w:t>
-      </w:r>
-      <w:r>
-        <w:t>) its DC bias characteristics can be seen below.</w:t>
+        <w:t xml:space="preserve">For the ceramic capacitors Taiyo Yuden is selected as manufacturer, </w:t>
+      </w:r>
+      <w:r>
+        <w:t>it is known that capacitance value will reduce with increased voltage. Even though we know that we will lose most of capacitance if we select 25V rated capacitor, for simplicity I am directly selecting an 25V voltage and by looking the DC bias characteristics I am selecting a 10uF 25V rated 0805 package capacitor coded as MSAST21GBB5106MTNA01 (previously TMK212BBJ106MG-T) its DC bias characteristics can be seen below.</w:t>
       </w:r>
     </w:p>
     <w:p>
@@ -3261,7 +3258,7 @@
             </m:r>
             <m:ctrlPr>
               <w:rPr>
-                <w:rFonts w:ascii="Cambria Math"/>
+                <w:rFonts w:ascii="Cambria Math" w:hAnsi="Cambria Math"/>
               </w:rPr>
             </m:ctrlPr>
           </m:e>
@@ -3315,7 +3312,7 @@
           <m:dPr>
             <m:ctrlPr>
               <w:rPr>
-                <w:rFonts w:ascii="Cambria Math"/>
+                <w:rFonts w:ascii="Cambria Math" w:hAnsi="Cambria Math"/>
               </w:rPr>
             </m:ctrlPr>
           </m:dPr>
@@ -3392,16 +3389,48 @@
         <w:t xml:space="preserve">, required capacitance value </w:t>
       </w:r>
       <w:r>
-        <w:t>can be satisfied by using only ceramic capacitors, if we use the same ceramic capacitor at 16V, capacitance value will be equal to 1.69µF, we can use it by paralleling two of them.</w:t>
+        <w:t>can be satisfied by using only ceramic capacitors,</w:t>
+      </w:r>
+      <w:r>
+        <w:t xml:space="preserve"> but it will require a lot of them in parallel. Since we don’t have a </w:t>
+      </w:r>
+      <w:proofErr w:type="gramStart"/>
+      <w:r>
+        <w:t>restrictions</w:t>
+      </w:r>
+      <w:proofErr w:type="gramEnd"/>
+      <w:r>
+        <w:t xml:space="preserve"> about</w:t>
+      </w:r>
+      <w:r>
+        <w:t xml:space="preserve"> it, I will do it.</w:t>
+      </w:r>
+      <w:r>
+        <w:t xml:space="preserve">  </w:t>
+      </w:r>
+      <w:proofErr w:type="gramStart"/>
+      <w:r>
+        <w:t>So</w:t>
+      </w:r>
+      <w:proofErr w:type="gramEnd"/>
+      <w:r>
+        <w:t xml:space="preserve"> if</w:t>
+      </w:r>
+      <w:r>
+        <w:t xml:space="preserve"> we use the same ceramic capacitor at 16V, capacitance value will be equal to 1.69µF, we can use it by paralleling </w:t>
+      </w:r>
+      <w:r>
+        <w:t>seven</w:t>
+      </w:r>
+      <w:r>
+        <w:t xml:space="preserve"> of them.</w:t>
       </w:r>
       <w:r>
         <w:br/>
       </w:r>
       <w:r>
+        <w:lastRenderedPageBreak/>
         <w:br/>
-      </w:r>
-      <w:r>
-        <w:lastRenderedPageBreak/>
         <w:t xml:space="preserve">Final </w:t>
       </w:r>
       <m:oMath>
@@ -3435,7 +3464,31 @@
           <w:rPr>
             <w:rFonts w:ascii="Cambria Math" w:hAnsi="Cambria Math"/>
           </w:rPr>
-          <m:t>=2*1.69µF=3.38µF</m:t>
+          <m:t>=</m:t>
+        </m:r>
+        <m:r>
+          <w:rPr>
+            <w:rFonts w:ascii="Cambria Math" w:hAnsi="Cambria Math"/>
+          </w:rPr>
+          <m:t>7</m:t>
+        </m:r>
+        <m:r>
+          <w:rPr>
+            <w:rFonts w:ascii="Cambria Math" w:hAnsi="Cambria Math"/>
+          </w:rPr>
+          <m:t>*1.69µF=</m:t>
+        </m:r>
+        <m:r>
+          <w:rPr>
+            <w:rFonts w:ascii="Cambria Math" w:hAnsi="Cambria Math"/>
+          </w:rPr>
+          <m:t>11.83</m:t>
+        </m:r>
+        <m:r>
+          <w:rPr>
+            <w:rFonts w:ascii="Cambria Math" w:hAnsi="Cambria Math"/>
+          </w:rPr>
+          <m:t>µF</m:t>
         </m:r>
       </m:oMath>
       <w:r>
@@ -3461,13 +3514,7 @@
     <w:p/>
     <w:p>
       <w:r>
-        <w:t xml:space="preserve">For the L1, </w:t>
-      </w:r>
-      <w:r>
-        <w:t>AIRD-03-102K</w:t>
-      </w:r>
-      <w:r>
-        <w:t xml:space="preserve"> from </w:t>
+        <w:t xml:space="preserve">For the L1, AIRD-03-102K from </w:t>
       </w:r>
       <w:proofErr w:type="spellStart"/>
       <w:r>
@@ -3475,10 +3522,7 @@
       </w:r>
       <w:proofErr w:type="spellEnd"/>
       <w:r>
-        <w:t xml:space="preserve"> LLC</w:t>
-      </w:r>
-      <w:r>
-        <w:t xml:space="preserve">, satisfies those conditions. It has 1mH inductance value and 2A saturation current. </w:t>
+        <w:t xml:space="preserve"> LLC, satisfies those conditions. It has 1mH inductance value and 2A saturation current. </w:t>
       </w:r>
       <w:r>
         <w:br/>
@@ -3488,16 +3532,31 @@
         <w:t xml:space="preserve">After repeating the same procedure for L2, </w:t>
       </w:r>
       <w:r>
-        <w:t>L301307-332K</w:t>
-      </w:r>
-      <w:r>
-        <w:t xml:space="preserve"> from </w:t>
-      </w:r>
-      <w:r>
-        <w:t>ITG Electronics, Inc.</w:t>
-      </w:r>
-      <w:r>
-        <w:t xml:space="preserve"> can be used for L2. It has 3.3mH inductance and 1.1A saturation current. </w:t>
+        <w:t>DC1050R-824K</w:t>
+      </w:r>
+      <w:r>
+        <w:t xml:space="preserve"> </w:t>
+      </w:r>
+      <w:r>
+        <w:t xml:space="preserve">from </w:t>
+      </w:r>
+      <w:r>
+        <w:t>API Delevan Inc.</w:t>
+      </w:r>
+      <w:r>
+        <w:t xml:space="preserve">, can be used for L2. It has </w:t>
+      </w:r>
+      <w:r>
+        <w:t>820µH</w:t>
+      </w:r>
+      <w:r>
+        <w:t xml:space="preserve"> inductance and </w:t>
+      </w:r>
+      <w:r>
+        <w:t>2.5A</w:t>
+      </w:r>
+      <w:r>
+        <w:t xml:space="preserve"> saturation current. </w:t>
       </w:r>
     </w:p>
     <w:p>
@@ -3511,6 +3570,1874 @@
       <w:proofErr w:type="spellEnd"/>
       <w:r>
         <w:t xml:space="preserve">, I will directly search for a </w:t>
+      </w:r>
+      <w:proofErr w:type="spellStart"/>
+      <w:r>
+        <w:t>mosfet</w:t>
+      </w:r>
+      <w:proofErr w:type="spellEnd"/>
+      <w:r>
+        <w:t>.</w:t>
+      </w:r>
+      <w:r>
+        <w:t xml:space="preserve"> </w:t>
+      </w:r>
+      <w:r>
+        <w:t>RQ3G100GNTB</w:t>
+      </w:r>
+      <w:r>
+        <w:t xml:space="preserve"> from </w:t>
+      </w:r>
+      <w:r>
+        <w:t>Rohm Semiconductor</w:t>
+      </w:r>
+      <w:r>
+        <w:t xml:space="preserve">.  It has the enough voltage and current ratings for our converter. </w:t>
+      </w:r>
+    </w:p>
+    <w:p>
+      <w:r>
+        <w:t xml:space="preserve">Our last component is diode, </w:t>
+      </w:r>
+      <w:r>
+        <w:t>SS5P4-M3/86A</w:t>
+      </w:r>
+      <w:r>
+        <w:t xml:space="preserve"> from </w:t>
+      </w:r>
+      <w:r>
+        <w:t>Vishay General Semiconductor - Diodes Division</w:t>
+      </w:r>
+      <w:r>
+        <w:t xml:space="preserve"> selected.</w:t>
+      </w:r>
+      <w:r>
+        <w:br/>
+      </w:r>
+      <w:r>
+        <w:br/>
+      </w:r>
+    </w:p>
+    <w:tbl>
+      <w:tblPr>
+        <w:tblW w:w="7201" w:type="dxa"/>
+        <w:tblCellMar>
+          <w:left w:w="70" w:type="dxa"/>
+          <w:right w:w="70" w:type="dxa"/>
+        </w:tblCellMar>
+        <w:tblLook w:val="04A0" w:firstRow="1" w:lastRow="0" w:firstColumn="1" w:lastColumn="0" w:noHBand="0" w:noVBand="1"/>
+      </w:tblPr>
+      <w:tblGrid>
+        <w:gridCol w:w="1890"/>
+        <w:gridCol w:w="2751"/>
+        <w:gridCol w:w="1540"/>
+        <w:gridCol w:w="1020"/>
+      </w:tblGrid>
+      <w:tr>
+        <w:trPr>
+          <w:trHeight w:val="300"/>
+        </w:trPr>
+        <w:tc>
+          <w:tcPr>
+            <w:tcW w:w="1890" w:type="dxa"/>
+            <w:tcBorders>
+              <w:top w:val="nil"/>
+              <w:left w:val="nil"/>
+              <w:bottom w:val="nil"/>
+              <w:right w:val="nil"/>
+            </w:tcBorders>
+            <w:shd w:val="clear" w:color="000000" w:fill="C6EFCE"/>
+            <w:noWrap/>
+            <w:vAlign w:val="bottom"/>
+            <w:hideMark/>
+          </w:tcPr>
+          <w:p>
+            <w:pPr>
+              <w:spacing w:after="0" w:line="240" w:lineRule="auto"/>
+              <w:rPr>
+                <w:rFonts w:ascii="Calibri" w:eastAsia="Times New Roman" w:hAnsi="Calibri" w:cs="Calibri"/>
+                <w:color w:val="006100"/>
+                <w:lang w:eastAsia="tr-TR"/>
+              </w:rPr>
+            </w:pPr>
+            <w:r>
+              <w:rPr>
+                <w:rFonts w:ascii="Calibri" w:eastAsia="Times New Roman" w:hAnsi="Calibri" w:cs="Calibri"/>
+                <w:color w:val="006100"/>
+                <w:lang w:eastAsia="tr-TR"/>
+              </w:rPr>
+              <w:t>Component</w:t>
+            </w:r>
+          </w:p>
+        </w:tc>
+        <w:tc>
+          <w:tcPr>
+            <w:tcW w:w="2751" w:type="dxa"/>
+            <w:tcBorders>
+              <w:top w:val="nil"/>
+              <w:left w:val="nil"/>
+              <w:bottom w:val="nil"/>
+              <w:right w:val="nil"/>
+            </w:tcBorders>
+            <w:shd w:val="clear" w:color="000000" w:fill="C6EFCE"/>
+            <w:noWrap/>
+            <w:vAlign w:val="bottom"/>
+            <w:hideMark/>
+          </w:tcPr>
+          <w:p>
+            <w:pPr>
+              <w:spacing w:after="0" w:line="240" w:lineRule="auto"/>
+              <w:rPr>
+                <w:rFonts w:ascii="Calibri" w:eastAsia="Times New Roman" w:hAnsi="Calibri" w:cs="Calibri"/>
+                <w:color w:val="006100"/>
+                <w:lang w:eastAsia="tr-TR"/>
+              </w:rPr>
+            </w:pPr>
+            <w:r>
+              <w:rPr>
+                <w:rFonts w:ascii="Calibri" w:eastAsia="Times New Roman" w:hAnsi="Calibri" w:cs="Calibri"/>
+                <w:color w:val="006100"/>
+                <w:lang w:eastAsia="tr-TR"/>
+              </w:rPr>
+              <w:t>Product</w:t>
+            </w:r>
+          </w:p>
+        </w:tc>
+        <w:tc>
+          <w:tcPr>
+            <w:tcW w:w="1540" w:type="dxa"/>
+            <w:tcBorders>
+              <w:top w:val="nil"/>
+              <w:left w:val="nil"/>
+              <w:bottom w:val="nil"/>
+              <w:right w:val="nil"/>
+            </w:tcBorders>
+            <w:shd w:val="clear" w:color="000000" w:fill="C6EFCE"/>
+            <w:noWrap/>
+            <w:vAlign w:val="bottom"/>
+            <w:hideMark/>
+          </w:tcPr>
+          <w:p>
+            <w:pPr>
+              <w:spacing w:after="0" w:line="240" w:lineRule="auto"/>
+              <w:rPr>
+                <w:rFonts w:ascii="Calibri" w:eastAsia="Times New Roman" w:hAnsi="Calibri" w:cs="Calibri"/>
+                <w:color w:val="006100"/>
+                <w:lang w:eastAsia="tr-TR"/>
+              </w:rPr>
+            </w:pPr>
+            <w:r>
+              <w:rPr>
+                <w:rFonts w:ascii="Calibri" w:eastAsia="Times New Roman" w:hAnsi="Calibri" w:cs="Calibri"/>
+                <w:color w:val="006100"/>
+                <w:lang w:eastAsia="tr-TR"/>
+              </w:rPr>
+              <w:t>Price</w:t>
+            </w:r>
+          </w:p>
+        </w:tc>
+        <w:tc>
+          <w:tcPr>
+            <w:tcW w:w="1020" w:type="dxa"/>
+            <w:tcBorders>
+              <w:top w:val="nil"/>
+              <w:left w:val="nil"/>
+              <w:bottom w:val="nil"/>
+              <w:right w:val="nil"/>
+            </w:tcBorders>
+            <w:shd w:val="clear" w:color="000000" w:fill="C6EFCE"/>
+            <w:noWrap/>
+            <w:vAlign w:val="bottom"/>
+            <w:hideMark/>
+          </w:tcPr>
+          <w:p>
+            <w:pPr>
+              <w:spacing w:after="0" w:line="240" w:lineRule="auto"/>
+              <w:rPr>
+                <w:rFonts w:ascii="Calibri" w:eastAsia="Times New Roman" w:hAnsi="Calibri" w:cs="Calibri"/>
+                <w:color w:val="006100"/>
+                <w:lang w:eastAsia="tr-TR"/>
+              </w:rPr>
+            </w:pPr>
+            <w:r>
+              <w:rPr>
+                <w:rFonts w:ascii="Calibri" w:eastAsia="Times New Roman" w:hAnsi="Calibri" w:cs="Calibri"/>
+                <w:color w:val="006100"/>
+                <w:lang w:eastAsia="tr-TR"/>
+              </w:rPr>
+              <w:t>Amount</w:t>
+            </w:r>
+          </w:p>
+        </w:tc>
+      </w:tr>
+      <w:tr>
+        <w:trPr>
+          <w:trHeight w:val="300"/>
+        </w:trPr>
+        <w:tc>
+          <w:tcPr>
+            <w:tcW w:w="1890" w:type="dxa"/>
+            <w:tcBorders>
+              <w:top w:val="nil"/>
+              <w:left w:val="nil"/>
+              <w:bottom w:val="nil"/>
+              <w:right w:val="nil"/>
+            </w:tcBorders>
+            <w:shd w:val="clear" w:color="000000" w:fill="C6EFCE"/>
+            <w:noWrap/>
+            <w:vAlign w:val="bottom"/>
+            <w:hideMark/>
+          </w:tcPr>
+          <w:p>
+            <w:pPr>
+              <w:spacing w:after="0" w:line="240" w:lineRule="auto"/>
+              <w:rPr>
+                <w:rFonts w:ascii="Calibri" w:eastAsia="Times New Roman" w:hAnsi="Calibri" w:cs="Calibri"/>
+                <w:color w:val="006100"/>
+                <w:lang w:eastAsia="tr-TR"/>
+              </w:rPr>
+            </w:pPr>
+            <w:r>
+              <w:rPr>
+                <w:rFonts w:ascii="Calibri" w:eastAsia="Times New Roman" w:hAnsi="Calibri" w:cs="Calibri"/>
+                <w:color w:val="006100"/>
+                <w:lang w:eastAsia="tr-TR"/>
+              </w:rPr>
+              <w:t>L</w:t>
+            </w:r>
+            <w:r>
+              <w:rPr>
+                <w:rFonts w:ascii="Calibri" w:eastAsia="Times New Roman" w:hAnsi="Calibri" w:cs="Calibri"/>
+                <w:color w:val="006100"/>
+                <w:lang w:eastAsia="tr-TR"/>
+              </w:rPr>
+              <w:t>1</w:t>
+            </w:r>
+          </w:p>
+        </w:tc>
+        <w:tc>
+          <w:tcPr>
+            <w:tcW w:w="2751" w:type="dxa"/>
+            <w:tcBorders>
+              <w:top w:val="single" w:sz="4" w:space="0" w:color="7F7F7F"/>
+              <w:left w:val="single" w:sz="4" w:space="0" w:color="7F7F7F"/>
+              <w:bottom w:val="single" w:sz="4" w:space="0" w:color="7F7F7F"/>
+              <w:right w:val="single" w:sz="4" w:space="0" w:color="7F7F7F"/>
+            </w:tcBorders>
+            <w:shd w:val="clear" w:color="000000" w:fill="F2F2F2"/>
+            <w:noWrap/>
+            <w:vAlign w:val="bottom"/>
+            <w:hideMark/>
+          </w:tcPr>
+          <w:p>
+            <w:pPr>
+              <w:spacing w:after="0" w:line="240" w:lineRule="auto"/>
+              <w:rPr>
+                <w:rFonts w:ascii="Calibri" w:eastAsia="Times New Roman" w:hAnsi="Calibri" w:cs="Calibri"/>
+                <w:b/>
+                <w:bCs/>
+                <w:color w:val="FA7D00"/>
+                <w:lang w:eastAsia="tr-TR"/>
+              </w:rPr>
+            </w:pPr>
+            <w:r>
+              <w:rPr>
+                <w:rFonts w:ascii="Calibri" w:eastAsia="Times New Roman" w:hAnsi="Calibri" w:cs="Calibri"/>
+                <w:b/>
+                <w:bCs/>
+                <w:color w:val="FA7D00"/>
+                <w:lang w:eastAsia="tr-TR"/>
+              </w:rPr>
+              <w:t>AIRD-03-102K</w:t>
+            </w:r>
+          </w:p>
+        </w:tc>
+        <w:tc>
+          <w:tcPr>
+            <w:tcW w:w="1540" w:type="dxa"/>
+            <w:tcBorders>
+              <w:top w:val="single" w:sz="4" w:space="0" w:color="7F7F7F"/>
+              <w:left w:val="nil"/>
+              <w:bottom w:val="single" w:sz="4" w:space="0" w:color="7F7F7F"/>
+              <w:right w:val="single" w:sz="4" w:space="0" w:color="7F7F7F"/>
+            </w:tcBorders>
+            <w:shd w:val="clear" w:color="000000" w:fill="F2F2F2"/>
+            <w:noWrap/>
+            <w:vAlign w:val="bottom"/>
+            <w:hideMark/>
+          </w:tcPr>
+          <w:p>
+            <w:pPr>
+              <w:spacing w:after="0" w:line="240" w:lineRule="auto"/>
+              <w:rPr>
+                <w:rFonts w:ascii="Calibri" w:eastAsia="Times New Roman" w:hAnsi="Calibri" w:cs="Calibri"/>
+                <w:b/>
+                <w:bCs/>
+                <w:color w:val="FA7D00"/>
+                <w:lang w:eastAsia="tr-TR"/>
+              </w:rPr>
+            </w:pPr>
+            <w:r>
+              <w:rPr>
+                <w:rFonts w:ascii="Calibri" w:eastAsia="Times New Roman" w:hAnsi="Calibri" w:cs="Calibri"/>
+                <w:b/>
+                <w:bCs/>
+                <w:color w:val="FA7D00"/>
+                <w:lang w:eastAsia="tr-TR"/>
+              </w:rPr>
+              <w:t>$</w:t>
+            </w:r>
+            <w:r>
+              <w:rPr>
+                <w:rFonts w:ascii="Calibri" w:eastAsia="Times New Roman" w:hAnsi="Calibri" w:cs="Calibri"/>
+                <w:b/>
+                <w:bCs/>
+                <w:color w:val="FA7D00"/>
+                <w:lang w:eastAsia="tr-TR"/>
+              </w:rPr>
+              <w:t>6.07</w:t>
+            </w:r>
+          </w:p>
+        </w:tc>
+        <w:tc>
+          <w:tcPr>
+            <w:tcW w:w="1020" w:type="dxa"/>
+            <w:tcBorders>
+              <w:top w:val="single" w:sz="4" w:space="0" w:color="7F7F7F"/>
+              <w:left w:val="nil"/>
+              <w:bottom w:val="single" w:sz="4" w:space="0" w:color="7F7F7F"/>
+              <w:right w:val="single" w:sz="4" w:space="0" w:color="7F7F7F"/>
+            </w:tcBorders>
+            <w:shd w:val="clear" w:color="000000" w:fill="F2F2F2"/>
+            <w:noWrap/>
+            <w:vAlign w:val="bottom"/>
+            <w:hideMark/>
+          </w:tcPr>
+          <w:p>
+            <w:pPr>
+              <w:spacing w:after="0" w:line="240" w:lineRule="auto"/>
+              <w:rPr>
+                <w:rFonts w:ascii="Calibri" w:eastAsia="Times New Roman" w:hAnsi="Calibri" w:cs="Calibri"/>
+                <w:b/>
+                <w:bCs/>
+                <w:color w:val="FA7D00"/>
+                <w:lang w:eastAsia="tr-TR"/>
+              </w:rPr>
+            </w:pPr>
+            <w:r>
+              <w:rPr>
+                <w:rFonts w:ascii="Calibri" w:eastAsia="Times New Roman" w:hAnsi="Calibri" w:cs="Calibri"/>
+                <w:b/>
+                <w:bCs/>
+                <w:color w:val="FA7D00"/>
+                <w:lang w:eastAsia="tr-TR"/>
+              </w:rPr>
+              <w:t>1</w:t>
+            </w:r>
+          </w:p>
+        </w:tc>
+      </w:tr>
+      <w:tr>
+        <w:trPr>
+          <w:trHeight w:val="300"/>
+        </w:trPr>
+        <w:tc>
+          <w:tcPr>
+            <w:tcW w:w="1890" w:type="dxa"/>
+            <w:tcBorders>
+              <w:top w:val="nil"/>
+              <w:left w:val="nil"/>
+              <w:bottom w:val="nil"/>
+              <w:right w:val="nil"/>
+            </w:tcBorders>
+            <w:shd w:val="clear" w:color="000000" w:fill="C6EFCE"/>
+            <w:noWrap/>
+            <w:vAlign w:val="bottom"/>
+            <w:hideMark/>
+          </w:tcPr>
+          <w:p>
+            <w:pPr>
+              <w:spacing w:after="0" w:line="240" w:lineRule="auto"/>
+              <w:rPr>
+                <w:rFonts w:ascii="Calibri" w:eastAsia="Times New Roman" w:hAnsi="Calibri" w:cs="Calibri"/>
+                <w:color w:val="006100"/>
+                <w:lang w:eastAsia="tr-TR"/>
+              </w:rPr>
+            </w:pPr>
+            <w:r>
+              <w:rPr>
+                <w:rFonts w:ascii="Calibri" w:eastAsia="Times New Roman" w:hAnsi="Calibri" w:cs="Calibri"/>
+                <w:color w:val="006100"/>
+                <w:lang w:eastAsia="tr-TR"/>
+              </w:rPr>
+              <w:t>L2</w:t>
+            </w:r>
+          </w:p>
+        </w:tc>
+        <w:tc>
+          <w:tcPr>
+            <w:tcW w:w="2751" w:type="dxa"/>
+            <w:tcBorders>
+              <w:top w:val="nil"/>
+              <w:left w:val="single" w:sz="4" w:space="0" w:color="7F7F7F"/>
+              <w:bottom w:val="single" w:sz="4" w:space="0" w:color="7F7F7F"/>
+              <w:right w:val="single" w:sz="4" w:space="0" w:color="7F7F7F"/>
+            </w:tcBorders>
+            <w:shd w:val="clear" w:color="000000" w:fill="F2F2F2"/>
+            <w:noWrap/>
+            <w:vAlign w:val="bottom"/>
+            <w:hideMark/>
+          </w:tcPr>
+          <w:p>
+            <w:pPr>
+              <w:spacing w:after="0" w:line="240" w:lineRule="auto"/>
+              <w:rPr>
+                <w:rFonts w:ascii="Calibri" w:eastAsia="Times New Roman" w:hAnsi="Calibri" w:cs="Calibri"/>
+                <w:b/>
+                <w:bCs/>
+                <w:color w:val="FA7D00"/>
+                <w:lang w:eastAsia="tr-TR"/>
+              </w:rPr>
+            </w:pPr>
+            <w:r>
+              <w:rPr>
+                <w:rFonts w:ascii="Calibri" w:eastAsia="Times New Roman" w:hAnsi="Calibri" w:cs="Calibri"/>
+                <w:b/>
+                <w:bCs/>
+                <w:color w:val="FA7D00"/>
+                <w:lang w:eastAsia="tr-TR"/>
+              </w:rPr>
+              <w:t>DC1050R-824K</w:t>
+            </w:r>
+          </w:p>
+        </w:tc>
+        <w:tc>
+          <w:tcPr>
+            <w:tcW w:w="1540" w:type="dxa"/>
+            <w:tcBorders>
+              <w:top w:val="nil"/>
+              <w:left w:val="nil"/>
+              <w:bottom w:val="single" w:sz="4" w:space="0" w:color="7F7F7F"/>
+              <w:right w:val="single" w:sz="4" w:space="0" w:color="7F7F7F"/>
+            </w:tcBorders>
+            <w:shd w:val="clear" w:color="000000" w:fill="F2F2F2"/>
+            <w:noWrap/>
+            <w:vAlign w:val="bottom"/>
+            <w:hideMark/>
+          </w:tcPr>
+          <w:p>
+            <w:pPr>
+              <w:spacing w:after="0" w:line="240" w:lineRule="auto"/>
+              <w:rPr>
+                <w:rFonts w:ascii="Calibri" w:eastAsia="Times New Roman" w:hAnsi="Calibri" w:cs="Calibri"/>
+                <w:b/>
+                <w:bCs/>
+                <w:color w:val="FA7D00"/>
+                <w:lang w:eastAsia="tr-TR"/>
+              </w:rPr>
+            </w:pPr>
+            <w:r>
+              <w:rPr>
+                <w:rFonts w:ascii="Calibri" w:eastAsia="Times New Roman" w:hAnsi="Calibri" w:cs="Calibri"/>
+                <w:b/>
+                <w:bCs/>
+                <w:color w:val="FA7D00"/>
+                <w:lang w:eastAsia="tr-TR"/>
+              </w:rPr>
+              <w:t>$</w:t>
+            </w:r>
+            <w:r>
+              <w:rPr>
+                <w:rFonts w:ascii="Calibri" w:eastAsia="Times New Roman" w:hAnsi="Calibri" w:cs="Calibri"/>
+                <w:b/>
+                <w:bCs/>
+                <w:color w:val="FA7D00"/>
+                <w:lang w:eastAsia="tr-TR"/>
+              </w:rPr>
+              <w:t>7.37</w:t>
+            </w:r>
+          </w:p>
+        </w:tc>
+        <w:tc>
+          <w:tcPr>
+            <w:tcW w:w="1020" w:type="dxa"/>
+            <w:tcBorders>
+              <w:top w:val="nil"/>
+              <w:left w:val="nil"/>
+              <w:bottom w:val="single" w:sz="4" w:space="0" w:color="7F7F7F"/>
+              <w:right w:val="single" w:sz="4" w:space="0" w:color="7F7F7F"/>
+            </w:tcBorders>
+            <w:shd w:val="clear" w:color="000000" w:fill="F2F2F2"/>
+            <w:noWrap/>
+            <w:vAlign w:val="bottom"/>
+            <w:hideMark/>
+          </w:tcPr>
+          <w:p>
+            <w:pPr>
+              <w:spacing w:after="0" w:line="240" w:lineRule="auto"/>
+              <w:rPr>
+                <w:rFonts w:ascii="Calibri" w:eastAsia="Times New Roman" w:hAnsi="Calibri" w:cs="Calibri"/>
+                <w:b/>
+                <w:bCs/>
+                <w:color w:val="FA7D00"/>
+                <w:lang w:eastAsia="tr-TR"/>
+              </w:rPr>
+            </w:pPr>
+            <w:r>
+              <w:rPr>
+                <w:rFonts w:ascii="Calibri" w:eastAsia="Times New Roman" w:hAnsi="Calibri" w:cs="Calibri"/>
+                <w:b/>
+                <w:bCs/>
+                <w:color w:val="FA7D00"/>
+                <w:lang w:eastAsia="tr-TR"/>
+              </w:rPr>
+              <w:t>1</w:t>
+            </w:r>
+          </w:p>
+        </w:tc>
+      </w:tr>
+      <w:tr>
+        <w:trPr>
+          <w:trHeight w:val="300"/>
+        </w:trPr>
+        <w:tc>
+          <w:tcPr>
+            <w:tcW w:w="1890" w:type="dxa"/>
+            <w:tcBorders>
+              <w:top w:val="nil"/>
+              <w:left w:val="nil"/>
+              <w:bottom w:val="nil"/>
+              <w:right w:val="nil"/>
+            </w:tcBorders>
+            <w:shd w:val="clear" w:color="000000" w:fill="C6EFCE"/>
+            <w:noWrap/>
+            <w:vAlign w:val="bottom"/>
+            <w:hideMark/>
+          </w:tcPr>
+          <w:p>
+            <w:pPr>
+              <w:spacing w:after="0" w:line="240" w:lineRule="auto"/>
+              <w:rPr>
+                <w:rFonts w:ascii="Calibri" w:eastAsia="Times New Roman" w:hAnsi="Calibri" w:cs="Calibri"/>
+                <w:color w:val="006100"/>
+                <w:lang w:eastAsia="tr-TR"/>
+              </w:rPr>
+            </w:pPr>
+            <w:r>
+              <w:rPr>
+                <w:rFonts w:ascii="Calibri" w:eastAsia="Times New Roman" w:hAnsi="Calibri" w:cs="Calibri"/>
+                <w:color w:val="006100"/>
+                <w:lang w:eastAsia="tr-TR"/>
+              </w:rPr>
+              <w:t>C1</w:t>
+            </w:r>
+            <w:r>
+              <w:rPr>
+                <w:rFonts w:ascii="Calibri" w:eastAsia="Times New Roman" w:hAnsi="Calibri" w:cs="Calibri"/>
+                <w:color w:val="006100"/>
+                <w:lang w:eastAsia="tr-TR"/>
+              </w:rPr>
+              <w:t xml:space="preserve"> </w:t>
+            </w:r>
+          </w:p>
+        </w:tc>
+        <w:tc>
+          <w:tcPr>
+            <w:tcW w:w="2751" w:type="dxa"/>
+            <w:tcBorders>
+              <w:top w:val="nil"/>
+              <w:left w:val="single" w:sz="4" w:space="0" w:color="7F7F7F"/>
+              <w:bottom w:val="single" w:sz="4" w:space="0" w:color="7F7F7F"/>
+              <w:right w:val="single" w:sz="4" w:space="0" w:color="7F7F7F"/>
+            </w:tcBorders>
+            <w:shd w:val="clear" w:color="000000" w:fill="F2F2F2"/>
+            <w:noWrap/>
+            <w:vAlign w:val="bottom"/>
+            <w:hideMark/>
+          </w:tcPr>
+          <w:p>
+            <w:pPr>
+              <w:spacing w:after="0" w:line="240" w:lineRule="auto"/>
+              <w:rPr>
+                <w:rFonts w:ascii="Calibri" w:eastAsia="Times New Roman" w:hAnsi="Calibri" w:cs="Calibri"/>
+                <w:b/>
+                <w:bCs/>
+                <w:color w:val="FA7D00"/>
+                <w:lang w:eastAsia="tr-TR"/>
+              </w:rPr>
+            </w:pPr>
+            <w:r>
+              <w:rPr>
+                <w:rFonts w:ascii="Calibri" w:eastAsia="Times New Roman" w:hAnsi="Calibri" w:cs="Calibri"/>
+                <w:b/>
+                <w:bCs/>
+                <w:color w:val="FA7D00"/>
+                <w:lang w:eastAsia="tr-TR"/>
+              </w:rPr>
+              <w:t>MSAST21GBB5106MTNA01</w:t>
+            </w:r>
+          </w:p>
+        </w:tc>
+        <w:tc>
+          <w:tcPr>
+            <w:tcW w:w="1540" w:type="dxa"/>
+            <w:tcBorders>
+              <w:top w:val="nil"/>
+              <w:left w:val="nil"/>
+              <w:bottom w:val="single" w:sz="4" w:space="0" w:color="7F7F7F"/>
+              <w:right w:val="single" w:sz="4" w:space="0" w:color="7F7F7F"/>
+            </w:tcBorders>
+            <w:shd w:val="clear" w:color="000000" w:fill="F2F2F2"/>
+            <w:noWrap/>
+            <w:vAlign w:val="bottom"/>
+            <w:hideMark/>
+          </w:tcPr>
+          <w:p>
+            <w:pPr>
+              <w:spacing w:after="0" w:line="240" w:lineRule="auto"/>
+              <w:rPr>
+                <w:rFonts w:ascii="Calibri" w:eastAsia="Times New Roman" w:hAnsi="Calibri" w:cs="Calibri"/>
+                <w:b/>
+                <w:bCs/>
+                <w:color w:val="FA7D00"/>
+                <w:lang w:eastAsia="tr-TR"/>
+              </w:rPr>
+            </w:pPr>
+            <w:r>
+              <w:rPr>
+                <w:rFonts w:ascii="Calibri" w:eastAsia="Times New Roman" w:hAnsi="Calibri" w:cs="Calibri"/>
+                <w:b/>
+                <w:bCs/>
+                <w:color w:val="FA7D00"/>
+                <w:lang w:eastAsia="tr-TR"/>
+              </w:rPr>
+              <w:t>$</w:t>
+            </w:r>
+            <w:r>
+              <w:rPr>
+                <w:rFonts w:ascii="Calibri" w:eastAsia="Times New Roman" w:hAnsi="Calibri" w:cs="Calibri"/>
+                <w:b/>
+                <w:bCs/>
+                <w:color w:val="FA7D00"/>
+                <w:lang w:eastAsia="tr-TR"/>
+              </w:rPr>
+              <w:t>0.21</w:t>
+            </w:r>
+          </w:p>
+        </w:tc>
+        <w:tc>
+          <w:tcPr>
+            <w:tcW w:w="1020" w:type="dxa"/>
+            <w:tcBorders>
+              <w:top w:val="nil"/>
+              <w:left w:val="nil"/>
+              <w:bottom w:val="single" w:sz="4" w:space="0" w:color="7F7F7F"/>
+              <w:right w:val="single" w:sz="4" w:space="0" w:color="7F7F7F"/>
+            </w:tcBorders>
+            <w:shd w:val="clear" w:color="000000" w:fill="F2F2F2"/>
+            <w:noWrap/>
+            <w:vAlign w:val="bottom"/>
+            <w:hideMark/>
+          </w:tcPr>
+          <w:p>
+            <w:pPr>
+              <w:spacing w:after="0" w:line="240" w:lineRule="auto"/>
+              <w:rPr>
+                <w:rFonts w:ascii="Calibri" w:eastAsia="Times New Roman" w:hAnsi="Calibri" w:cs="Calibri"/>
+                <w:b/>
+                <w:bCs/>
+                <w:color w:val="FA7D00"/>
+                <w:lang w:eastAsia="tr-TR"/>
+              </w:rPr>
+            </w:pPr>
+            <w:r>
+              <w:rPr>
+                <w:rFonts w:ascii="Calibri" w:eastAsia="Times New Roman" w:hAnsi="Calibri" w:cs="Calibri"/>
+                <w:b/>
+                <w:bCs/>
+                <w:color w:val="FA7D00"/>
+                <w:lang w:eastAsia="tr-TR"/>
+              </w:rPr>
+              <w:t>7</w:t>
+            </w:r>
+          </w:p>
+        </w:tc>
+      </w:tr>
+      <w:tr>
+        <w:trPr>
+          <w:trHeight w:val="300"/>
+        </w:trPr>
+        <w:tc>
+          <w:tcPr>
+            <w:tcW w:w="1890" w:type="dxa"/>
+            <w:tcBorders>
+              <w:top w:val="nil"/>
+              <w:left w:val="nil"/>
+              <w:bottom w:val="nil"/>
+              <w:right w:val="nil"/>
+            </w:tcBorders>
+            <w:shd w:val="clear" w:color="000000" w:fill="C6EFCE"/>
+            <w:noWrap/>
+            <w:vAlign w:val="bottom"/>
+          </w:tcPr>
+          <w:p>
+            <w:pPr>
+              <w:spacing w:after="0" w:line="240" w:lineRule="auto"/>
+              <w:rPr>
+                <w:rFonts w:ascii="Calibri" w:eastAsia="Times New Roman" w:hAnsi="Calibri" w:cs="Calibri"/>
+                <w:color w:val="006100"/>
+                <w:lang w:eastAsia="tr-TR"/>
+              </w:rPr>
+            </w:pPr>
+            <w:r>
+              <w:rPr>
+                <w:rFonts w:ascii="Calibri" w:eastAsia="Times New Roman" w:hAnsi="Calibri" w:cs="Calibri"/>
+                <w:color w:val="006100"/>
+                <w:lang w:eastAsia="tr-TR"/>
+              </w:rPr>
+              <w:t>C2 ceramic</w:t>
+            </w:r>
+          </w:p>
+        </w:tc>
+        <w:tc>
+          <w:tcPr>
+            <w:tcW w:w="2751" w:type="dxa"/>
+            <w:tcBorders>
+              <w:top w:val="nil"/>
+              <w:left w:val="single" w:sz="4" w:space="0" w:color="7F7F7F"/>
+              <w:bottom w:val="single" w:sz="4" w:space="0" w:color="7F7F7F"/>
+              <w:right w:val="single" w:sz="4" w:space="0" w:color="7F7F7F"/>
+            </w:tcBorders>
+            <w:shd w:val="clear" w:color="000000" w:fill="F2F2F2"/>
+            <w:noWrap/>
+            <w:vAlign w:val="bottom"/>
+          </w:tcPr>
+          <w:p>
+            <w:pPr>
+              <w:spacing w:after="0" w:line="240" w:lineRule="auto"/>
+              <w:rPr>
+                <w:rFonts w:ascii="Calibri" w:eastAsia="Times New Roman" w:hAnsi="Calibri" w:cs="Calibri"/>
+                <w:b/>
+                <w:bCs/>
+                <w:color w:val="FA7D00"/>
+                <w:lang w:eastAsia="tr-TR"/>
+              </w:rPr>
+            </w:pPr>
+            <w:r>
+              <w:rPr>
+                <w:rFonts w:ascii="Calibri" w:eastAsia="Times New Roman" w:hAnsi="Calibri" w:cs="Calibri"/>
+                <w:b/>
+                <w:bCs/>
+                <w:color w:val="FA7D00"/>
+                <w:lang w:eastAsia="tr-TR"/>
+              </w:rPr>
+              <w:t>MSAST21GBB5106MTNA01</w:t>
+            </w:r>
+          </w:p>
+        </w:tc>
+        <w:tc>
+          <w:tcPr>
+            <w:tcW w:w="1540" w:type="dxa"/>
+            <w:tcBorders>
+              <w:top w:val="nil"/>
+              <w:left w:val="nil"/>
+              <w:bottom w:val="single" w:sz="4" w:space="0" w:color="7F7F7F"/>
+              <w:right w:val="single" w:sz="4" w:space="0" w:color="7F7F7F"/>
+            </w:tcBorders>
+            <w:shd w:val="clear" w:color="000000" w:fill="F2F2F2"/>
+            <w:noWrap/>
+            <w:vAlign w:val="bottom"/>
+          </w:tcPr>
+          <w:p>
+            <w:pPr>
+              <w:spacing w:after="0" w:line="240" w:lineRule="auto"/>
+              <w:rPr>
+                <w:rFonts w:ascii="Calibri" w:eastAsia="Times New Roman" w:hAnsi="Calibri" w:cs="Calibri"/>
+                <w:b/>
+                <w:bCs/>
+                <w:color w:val="FA7D00"/>
+                <w:lang w:eastAsia="tr-TR"/>
+              </w:rPr>
+            </w:pPr>
+            <w:r>
+              <w:rPr>
+                <w:rFonts w:ascii="Calibri" w:eastAsia="Times New Roman" w:hAnsi="Calibri" w:cs="Calibri"/>
+                <w:b/>
+                <w:bCs/>
+                <w:color w:val="FA7D00"/>
+                <w:lang w:eastAsia="tr-TR"/>
+              </w:rPr>
+              <w:t>$0.21</w:t>
+            </w:r>
+          </w:p>
+        </w:tc>
+        <w:tc>
+          <w:tcPr>
+            <w:tcW w:w="1020" w:type="dxa"/>
+            <w:tcBorders>
+              <w:top w:val="nil"/>
+              <w:left w:val="nil"/>
+              <w:bottom w:val="single" w:sz="4" w:space="0" w:color="7F7F7F"/>
+              <w:right w:val="single" w:sz="4" w:space="0" w:color="7F7F7F"/>
+            </w:tcBorders>
+            <w:shd w:val="clear" w:color="000000" w:fill="F2F2F2"/>
+            <w:noWrap/>
+            <w:vAlign w:val="bottom"/>
+          </w:tcPr>
+          <w:p>
+            <w:pPr>
+              <w:spacing w:after="0" w:line="240" w:lineRule="auto"/>
+              <w:rPr>
+                <w:rFonts w:ascii="Calibri" w:eastAsia="Times New Roman" w:hAnsi="Calibri" w:cs="Calibri"/>
+                <w:b/>
+                <w:bCs/>
+                <w:color w:val="FA7D00"/>
+                <w:lang w:eastAsia="tr-TR"/>
+              </w:rPr>
+            </w:pPr>
+            <w:r>
+              <w:rPr>
+                <w:rFonts w:ascii="Calibri" w:eastAsia="Times New Roman" w:hAnsi="Calibri" w:cs="Calibri"/>
+                <w:b/>
+                <w:bCs/>
+                <w:color w:val="FA7D00"/>
+                <w:lang w:eastAsia="tr-TR"/>
+              </w:rPr>
+              <w:t>2</w:t>
+            </w:r>
+          </w:p>
+        </w:tc>
+      </w:tr>
+      <w:tr>
+        <w:trPr>
+          <w:trHeight w:val="300"/>
+        </w:trPr>
+        <w:tc>
+          <w:tcPr>
+            <w:tcW w:w="1890" w:type="dxa"/>
+            <w:tcBorders>
+              <w:top w:val="nil"/>
+              <w:left w:val="nil"/>
+              <w:bottom w:val="nil"/>
+              <w:right w:val="nil"/>
+            </w:tcBorders>
+            <w:shd w:val="clear" w:color="000000" w:fill="C6EFCE"/>
+            <w:noWrap/>
+            <w:vAlign w:val="bottom"/>
+          </w:tcPr>
+          <w:p>
+            <w:pPr>
+              <w:spacing w:after="0" w:line="240" w:lineRule="auto"/>
+              <w:rPr>
+                <w:rFonts w:ascii="Calibri" w:eastAsia="Times New Roman" w:hAnsi="Calibri" w:cs="Calibri"/>
+                <w:color w:val="006100"/>
+                <w:lang w:eastAsia="tr-TR"/>
+              </w:rPr>
+            </w:pPr>
+            <w:r>
+              <w:rPr>
+                <w:rFonts w:ascii="Calibri" w:eastAsia="Times New Roman" w:hAnsi="Calibri" w:cs="Calibri"/>
+                <w:color w:val="006100"/>
+                <w:lang w:eastAsia="tr-TR"/>
+              </w:rPr>
+              <w:t xml:space="preserve">C2 </w:t>
+            </w:r>
+            <m:oMath>
+              <m:r>
+                <m:rPr>
+                  <m:sty m:val="p"/>
+                </m:rPr>
+                <w:rPr>
+                  <w:rFonts w:ascii="Cambria Math" w:eastAsia="Times New Roman" w:hAnsi="Cambria Math" w:cs="Calibri"/>
+                  <w:color w:val="006100"/>
+                  <w:lang w:eastAsia="tr-TR"/>
+                </w:rPr>
+                <m:t>electrolytic</m:t>
+              </m:r>
+            </m:oMath>
+          </w:p>
+        </w:tc>
+        <w:tc>
+          <w:tcPr>
+            <w:tcW w:w="2751" w:type="dxa"/>
+            <w:tcBorders>
+              <w:top w:val="nil"/>
+              <w:left w:val="single" w:sz="4" w:space="0" w:color="7F7F7F"/>
+              <w:bottom w:val="single" w:sz="4" w:space="0" w:color="7F7F7F"/>
+              <w:right w:val="single" w:sz="4" w:space="0" w:color="7F7F7F"/>
+            </w:tcBorders>
+            <w:shd w:val="clear" w:color="000000" w:fill="F2F2F2"/>
+            <w:noWrap/>
+            <w:vAlign w:val="bottom"/>
+          </w:tcPr>
+          <w:p>
+            <w:pPr>
+              <w:spacing w:after="0" w:line="240" w:lineRule="auto"/>
+              <w:rPr>
+                <w:rFonts w:ascii="Calibri" w:eastAsia="Times New Roman" w:hAnsi="Calibri" w:cs="Calibri"/>
+                <w:b/>
+                <w:bCs/>
+                <w:color w:val="FA7D00"/>
+                <w:lang w:eastAsia="tr-TR"/>
+              </w:rPr>
+            </w:pPr>
+            <w:r>
+              <w:rPr>
+                <w:rFonts w:ascii="Calibri" w:eastAsia="Times New Roman" w:hAnsi="Calibri" w:cs="Calibri"/>
+                <w:b/>
+                <w:bCs/>
+                <w:color w:val="FA7D00"/>
+                <w:lang w:eastAsia="tr-TR"/>
+              </w:rPr>
+              <w:t>25ZLJ68M5X11</w:t>
+            </w:r>
+          </w:p>
+        </w:tc>
+        <w:tc>
+          <w:tcPr>
+            <w:tcW w:w="1540" w:type="dxa"/>
+            <w:tcBorders>
+              <w:top w:val="nil"/>
+              <w:left w:val="nil"/>
+              <w:bottom w:val="single" w:sz="4" w:space="0" w:color="7F7F7F"/>
+              <w:right w:val="single" w:sz="4" w:space="0" w:color="7F7F7F"/>
+            </w:tcBorders>
+            <w:shd w:val="clear" w:color="000000" w:fill="F2F2F2"/>
+            <w:noWrap/>
+            <w:vAlign w:val="bottom"/>
+          </w:tcPr>
+          <w:p>
+            <w:pPr>
+              <w:spacing w:after="0" w:line="240" w:lineRule="auto"/>
+              <w:rPr>
+                <w:rFonts w:ascii="Calibri" w:eastAsia="Times New Roman" w:hAnsi="Calibri" w:cs="Calibri"/>
+                <w:b/>
+                <w:bCs/>
+                <w:color w:val="FA7D00"/>
+                <w:lang w:eastAsia="tr-TR"/>
+              </w:rPr>
+            </w:pPr>
+            <w:r>
+              <w:rPr>
+                <w:rFonts w:ascii="Calibri" w:eastAsia="Times New Roman" w:hAnsi="Calibri" w:cs="Calibri"/>
+                <w:b/>
+                <w:bCs/>
+                <w:color w:val="FA7D00"/>
+                <w:lang w:eastAsia="tr-TR"/>
+              </w:rPr>
+              <w:t>$0.2</w:t>
+            </w:r>
+            <w:r>
+              <w:rPr>
+                <w:rFonts w:ascii="Calibri" w:eastAsia="Times New Roman" w:hAnsi="Calibri" w:cs="Calibri"/>
+                <w:b/>
+                <w:bCs/>
+                <w:color w:val="FA7D00"/>
+                <w:lang w:eastAsia="tr-TR"/>
+              </w:rPr>
+              <w:t>8</w:t>
+            </w:r>
+          </w:p>
+        </w:tc>
+        <w:tc>
+          <w:tcPr>
+            <w:tcW w:w="1020" w:type="dxa"/>
+            <w:tcBorders>
+              <w:top w:val="nil"/>
+              <w:left w:val="nil"/>
+              <w:bottom w:val="single" w:sz="4" w:space="0" w:color="7F7F7F"/>
+              <w:right w:val="single" w:sz="4" w:space="0" w:color="7F7F7F"/>
+            </w:tcBorders>
+            <w:shd w:val="clear" w:color="000000" w:fill="F2F2F2"/>
+            <w:noWrap/>
+            <w:vAlign w:val="bottom"/>
+          </w:tcPr>
+          <w:p>
+            <w:pPr>
+              <w:spacing w:after="0" w:line="240" w:lineRule="auto"/>
+              <w:rPr>
+                <w:rFonts w:ascii="Calibri" w:eastAsia="Times New Roman" w:hAnsi="Calibri" w:cs="Calibri"/>
+                <w:b/>
+                <w:bCs/>
+                <w:color w:val="FA7D00"/>
+                <w:lang w:eastAsia="tr-TR"/>
+              </w:rPr>
+            </w:pPr>
+            <w:r>
+              <w:rPr>
+                <w:rFonts w:ascii="Calibri" w:eastAsia="Times New Roman" w:hAnsi="Calibri" w:cs="Calibri"/>
+                <w:b/>
+                <w:bCs/>
+                <w:color w:val="FA7D00"/>
+                <w:lang w:eastAsia="tr-TR"/>
+              </w:rPr>
+              <w:t>1</w:t>
+            </w:r>
+          </w:p>
+        </w:tc>
+      </w:tr>
+      <w:tr>
+        <w:trPr>
+          <w:trHeight w:val="300"/>
+        </w:trPr>
+        <w:tc>
+          <w:tcPr>
+            <w:tcW w:w="1890" w:type="dxa"/>
+            <w:tcBorders>
+              <w:top w:val="nil"/>
+              <w:left w:val="nil"/>
+              <w:bottom w:val="nil"/>
+              <w:right w:val="nil"/>
+            </w:tcBorders>
+            <w:shd w:val="clear" w:color="000000" w:fill="C6EFCE"/>
+            <w:noWrap/>
+            <w:vAlign w:val="bottom"/>
+            <w:hideMark/>
+          </w:tcPr>
+          <w:p>
+            <w:pPr>
+              <w:spacing w:after="0" w:line="240" w:lineRule="auto"/>
+              <w:rPr>
+                <w:rFonts w:ascii="Calibri" w:eastAsia="Times New Roman" w:hAnsi="Calibri" w:cs="Calibri"/>
+                <w:color w:val="006100"/>
+                <w:lang w:eastAsia="tr-TR"/>
+              </w:rPr>
+            </w:pPr>
+            <w:r>
+              <w:rPr>
+                <w:rFonts w:ascii="Calibri" w:eastAsia="Times New Roman" w:hAnsi="Calibri" w:cs="Calibri"/>
+                <w:color w:val="006100"/>
+                <w:lang w:eastAsia="tr-TR"/>
+              </w:rPr>
+              <w:t>MOSFET</w:t>
+            </w:r>
+          </w:p>
+        </w:tc>
+        <w:tc>
+          <w:tcPr>
+            <w:tcW w:w="2751" w:type="dxa"/>
+            <w:tcBorders>
+              <w:top w:val="nil"/>
+              <w:left w:val="single" w:sz="4" w:space="0" w:color="7F7F7F"/>
+              <w:bottom w:val="single" w:sz="4" w:space="0" w:color="7F7F7F"/>
+              <w:right w:val="single" w:sz="4" w:space="0" w:color="7F7F7F"/>
+            </w:tcBorders>
+            <w:shd w:val="clear" w:color="000000" w:fill="F2F2F2"/>
+            <w:noWrap/>
+            <w:vAlign w:val="bottom"/>
+            <w:hideMark/>
+          </w:tcPr>
+          <w:p>
+            <w:pPr>
+              <w:spacing w:after="0" w:line="240" w:lineRule="auto"/>
+              <w:rPr>
+                <w:rFonts w:ascii="Calibri" w:eastAsia="Times New Roman" w:hAnsi="Calibri" w:cs="Calibri"/>
+                <w:b/>
+                <w:bCs/>
+                <w:color w:val="FA7D00"/>
+                <w:lang w:eastAsia="tr-TR"/>
+              </w:rPr>
+            </w:pPr>
+            <w:r>
+              <w:rPr>
+                <w:rFonts w:ascii="Calibri" w:eastAsia="Times New Roman" w:hAnsi="Calibri" w:cs="Calibri"/>
+                <w:b/>
+                <w:bCs/>
+                <w:color w:val="FA7D00"/>
+                <w:lang w:eastAsia="tr-TR"/>
+              </w:rPr>
+              <w:t>RQ3G100GNTB</w:t>
+            </w:r>
+          </w:p>
+        </w:tc>
+        <w:tc>
+          <w:tcPr>
+            <w:tcW w:w="1540" w:type="dxa"/>
+            <w:tcBorders>
+              <w:top w:val="nil"/>
+              <w:left w:val="nil"/>
+              <w:bottom w:val="single" w:sz="4" w:space="0" w:color="7F7F7F"/>
+              <w:right w:val="single" w:sz="4" w:space="0" w:color="7F7F7F"/>
+            </w:tcBorders>
+            <w:shd w:val="clear" w:color="000000" w:fill="F2F2F2"/>
+            <w:noWrap/>
+            <w:vAlign w:val="bottom"/>
+            <w:hideMark/>
+          </w:tcPr>
+          <w:p>
+            <w:pPr>
+              <w:spacing w:after="0" w:line="240" w:lineRule="auto"/>
+              <w:rPr>
+                <w:rFonts w:ascii="Calibri" w:eastAsia="Times New Roman" w:hAnsi="Calibri" w:cs="Calibri"/>
+                <w:b/>
+                <w:bCs/>
+                <w:color w:val="FA7D00"/>
+                <w:lang w:eastAsia="tr-TR"/>
+              </w:rPr>
+            </w:pPr>
+            <w:r>
+              <w:rPr>
+                <w:rFonts w:ascii="Calibri" w:eastAsia="Times New Roman" w:hAnsi="Calibri" w:cs="Calibri"/>
+                <w:b/>
+                <w:bCs/>
+                <w:color w:val="FA7D00"/>
+                <w:lang w:eastAsia="tr-TR"/>
+              </w:rPr>
+              <w:t>$0.</w:t>
+            </w:r>
+            <w:r>
+              <w:rPr>
+                <w:rFonts w:ascii="Calibri" w:eastAsia="Times New Roman" w:hAnsi="Calibri" w:cs="Calibri"/>
+                <w:b/>
+                <w:bCs/>
+                <w:color w:val="FA7D00"/>
+                <w:lang w:eastAsia="tr-TR"/>
+              </w:rPr>
+              <w:t>49</w:t>
+            </w:r>
+          </w:p>
+        </w:tc>
+        <w:tc>
+          <w:tcPr>
+            <w:tcW w:w="1020" w:type="dxa"/>
+            <w:tcBorders>
+              <w:top w:val="nil"/>
+              <w:left w:val="nil"/>
+              <w:bottom w:val="single" w:sz="4" w:space="0" w:color="7F7F7F"/>
+              <w:right w:val="single" w:sz="4" w:space="0" w:color="7F7F7F"/>
+            </w:tcBorders>
+            <w:shd w:val="clear" w:color="000000" w:fill="F2F2F2"/>
+            <w:noWrap/>
+            <w:vAlign w:val="bottom"/>
+            <w:hideMark/>
+          </w:tcPr>
+          <w:p>
+            <w:pPr>
+              <w:spacing w:after="0" w:line="240" w:lineRule="auto"/>
+              <w:rPr>
+                <w:rFonts w:ascii="Calibri" w:eastAsia="Times New Roman" w:hAnsi="Calibri" w:cs="Calibri"/>
+                <w:b/>
+                <w:bCs/>
+                <w:color w:val="FA7D00"/>
+                <w:lang w:eastAsia="tr-TR"/>
+              </w:rPr>
+            </w:pPr>
+            <w:r>
+              <w:rPr>
+                <w:rFonts w:ascii="Calibri" w:eastAsia="Times New Roman" w:hAnsi="Calibri" w:cs="Calibri"/>
+                <w:b/>
+                <w:bCs/>
+                <w:color w:val="FA7D00"/>
+                <w:lang w:eastAsia="tr-TR"/>
+              </w:rPr>
+              <w:t>1</w:t>
+            </w:r>
+          </w:p>
+        </w:tc>
+      </w:tr>
+      <w:tr>
+        <w:trPr>
+          <w:trHeight w:val="300"/>
+        </w:trPr>
+        <w:tc>
+          <w:tcPr>
+            <w:tcW w:w="1890" w:type="dxa"/>
+            <w:tcBorders>
+              <w:top w:val="nil"/>
+              <w:left w:val="nil"/>
+              <w:bottom w:val="nil"/>
+              <w:right w:val="nil"/>
+            </w:tcBorders>
+            <w:shd w:val="clear" w:color="000000" w:fill="C6EFCE"/>
+            <w:noWrap/>
+            <w:vAlign w:val="bottom"/>
+          </w:tcPr>
+          <w:p>
+            <w:pPr>
+              <w:spacing w:after="0" w:line="240" w:lineRule="auto"/>
+              <w:rPr>
+                <w:rFonts w:ascii="Calibri" w:eastAsia="Times New Roman" w:hAnsi="Calibri" w:cs="Calibri"/>
+                <w:color w:val="006100"/>
+                <w:lang w:eastAsia="tr-TR"/>
+              </w:rPr>
+            </w:pPr>
+            <w:r>
+              <w:rPr>
+                <w:rFonts w:ascii="Calibri" w:eastAsia="Times New Roman" w:hAnsi="Calibri" w:cs="Calibri"/>
+                <w:color w:val="006100"/>
+                <w:lang w:eastAsia="tr-TR"/>
+              </w:rPr>
+              <w:t>Diode</w:t>
+            </w:r>
+          </w:p>
+        </w:tc>
+        <w:tc>
+          <w:tcPr>
+            <w:tcW w:w="2751" w:type="dxa"/>
+            <w:tcBorders>
+              <w:top w:val="nil"/>
+              <w:left w:val="single" w:sz="4" w:space="0" w:color="7F7F7F"/>
+              <w:bottom w:val="single" w:sz="4" w:space="0" w:color="7F7F7F"/>
+              <w:right w:val="single" w:sz="4" w:space="0" w:color="7F7F7F"/>
+            </w:tcBorders>
+            <w:shd w:val="clear" w:color="000000" w:fill="F2F2F2"/>
+            <w:noWrap/>
+            <w:vAlign w:val="bottom"/>
+          </w:tcPr>
+          <w:p>
+            <w:pPr>
+              <w:spacing w:after="0" w:line="240" w:lineRule="auto"/>
+              <w:rPr>
+                <w:rFonts w:ascii="Calibri" w:eastAsia="Times New Roman" w:hAnsi="Calibri" w:cs="Calibri"/>
+                <w:b/>
+                <w:bCs/>
+                <w:color w:val="FA7D00"/>
+                <w:lang w:eastAsia="tr-TR"/>
+              </w:rPr>
+            </w:pPr>
+            <w:r>
+              <w:rPr>
+                <w:rFonts w:ascii="Calibri" w:eastAsia="Times New Roman" w:hAnsi="Calibri" w:cs="Calibri"/>
+                <w:b/>
+                <w:bCs/>
+                <w:color w:val="FA7D00"/>
+                <w:lang w:eastAsia="tr-TR"/>
+              </w:rPr>
+              <w:t>SS5P4-M3/86A</w:t>
+            </w:r>
+          </w:p>
+        </w:tc>
+        <w:tc>
+          <w:tcPr>
+            <w:tcW w:w="1540" w:type="dxa"/>
+            <w:tcBorders>
+              <w:top w:val="nil"/>
+              <w:left w:val="nil"/>
+              <w:bottom w:val="single" w:sz="4" w:space="0" w:color="7F7F7F"/>
+              <w:right w:val="single" w:sz="4" w:space="0" w:color="7F7F7F"/>
+            </w:tcBorders>
+            <w:shd w:val="clear" w:color="000000" w:fill="F2F2F2"/>
+            <w:noWrap/>
+            <w:vAlign w:val="bottom"/>
+          </w:tcPr>
+          <w:p>
+            <w:pPr>
+              <w:spacing w:after="0" w:line="240" w:lineRule="auto"/>
+              <w:rPr>
+                <w:rFonts w:ascii="Calibri" w:eastAsia="Times New Roman" w:hAnsi="Calibri" w:cs="Calibri"/>
+                <w:b/>
+                <w:bCs/>
+                <w:color w:val="FA7D00"/>
+                <w:lang w:eastAsia="tr-TR"/>
+              </w:rPr>
+            </w:pPr>
+            <w:r>
+              <w:rPr>
+                <w:rFonts w:ascii="Calibri" w:eastAsia="Times New Roman" w:hAnsi="Calibri" w:cs="Calibri"/>
+                <w:b/>
+                <w:bCs/>
+                <w:color w:val="FA7D00"/>
+                <w:lang w:eastAsia="tr-TR"/>
+              </w:rPr>
+              <w:t>$0.</w:t>
+            </w:r>
+            <w:r>
+              <w:rPr>
+                <w:rFonts w:ascii="Calibri" w:eastAsia="Times New Roman" w:hAnsi="Calibri" w:cs="Calibri"/>
+                <w:b/>
+                <w:bCs/>
+                <w:color w:val="FA7D00"/>
+                <w:lang w:eastAsia="tr-TR"/>
+              </w:rPr>
+              <w:t>67</w:t>
+            </w:r>
+          </w:p>
+        </w:tc>
+        <w:tc>
+          <w:tcPr>
+            <w:tcW w:w="1020" w:type="dxa"/>
+            <w:tcBorders>
+              <w:top w:val="nil"/>
+              <w:left w:val="nil"/>
+              <w:bottom w:val="single" w:sz="4" w:space="0" w:color="7F7F7F"/>
+              <w:right w:val="single" w:sz="4" w:space="0" w:color="7F7F7F"/>
+            </w:tcBorders>
+            <w:shd w:val="clear" w:color="000000" w:fill="F2F2F2"/>
+            <w:noWrap/>
+            <w:vAlign w:val="bottom"/>
+          </w:tcPr>
+          <w:p>
+            <w:pPr>
+              <w:spacing w:after="0" w:line="240" w:lineRule="auto"/>
+              <w:rPr>
+                <w:rFonts w:ascii="Calibri" w:eastAsia="Times New Roman" w:hAnsi="Calibri" w:cs="Calibri"/>
+                <w:b/>
+                <w:bCs/>
+                <w:color w:val="FA7D00"/>
+                <w:lang w:eastAsia="tr-TR"/>
+              </w:rPr>
+            </w:pPr>
+            <w:r>
+              <w:rPr>
+                <w:rFonts w:ascii="Calibri" w:eastAsia="Times New Roman" w:hAnsi="Calibri" w:cs="Calibri"/>
+                <w:b/>
+                <w:bCs/>
+                <w:color w:val="FA7D00"/>
+                <w:lang w:eastAsia="tr-TR"/>
+              </w:rPr>
+              <w:t>1</w:t>
+            </w:r>
+          </w:p>
+        </w:tc>
+      </w:tr>
+      <w:tr>
+        <w:trPr>
+          <w:trHeight w:val="300"/>
+        </w:trPr>
+        <w:tc>
+          <w:tcPr>
+            <w:tcW w:w="1890" w:type="dxa"/>
+            <w:tcBorders>
+              <w:top w:val="nil"/>
+              <w:left w:val="nil"/>
+              <w:bottom w:val="nil"/>
+              <w:right w:val="nil"/>
+            </w:tcBorders>
+            <w:shd w:val="clear" w:color="auto" w:fill="auto"/>
+            <w:noWrap/>
+            <w:vAlign w:val="bottom"/>
+            <w:hideMark/>
+          </w:tcPr>
+          <w:p>
+            <w:pPr>
+              <w:spacing w:after="0" w:line="240" w:lineRule="auto"/>
+              <w:jc w:val="right"/>
+              <w:rPr>
+                <w:rFonts w:ascii="Calibri" w:eastAsia="Times New Roman" w:hAnsi="Calibri" w:cs="Calibri"/>
+                <w:b/>
+                <w:bCs/>
+                <w:color w:val="FA7D00"/>
+                <w:lang w:eastAsia="tr-TR"/>
+              </w:rPr>
+            </w:pPr>
+          </w:p>
+        </w:tc>
+        <w:tc>
+          <w:tcPr>
+            <w:tcW w:w="2751" w:type="dxa"/>
+            <w:tcBorders>
+              <w:top w:val="nil"/>
+              <w:left w:val="nil"/>
+              <w:bottom w:val="nil"/>
+              <w:right w:val="nil"/>
+            </w:tcBorders>
+            <w:shd w:val="clear" w:color="auto" w:fill="auto"/>
+            <w:noWrap/>
+            <w:vAlign w:val="bottom"/>
+            <w:hideMark/>
+          </w:tcPr>
+          <w:p>
+            <w:pPr>
+              <w:spacing w:after="0" w:line="240" w:lineRule="auto"/>
+              <w:rPr>
+                <w:rFonts w:ascii="Calibri" w:eastAsia="Times New Roman" w:hAnsi="Calibri" w:cs="Calibri"/>
+                <w:b/>
+                <w:bCs/>
+                <w:color w:val="FA7D00"/>
+                <w:lang w:eastAsia="tr-TR"/>
+              </w:rPr>
+            </w:pPr>
+          </w:p>
+        </w:tc>
+        <w:tc>
+          <w:tcPr>
+            <w:tcW w:w="1540" w:type="dxa"/>
+            <w:tcBorders>
+              <w:top w:val="nil"/>
+              <w:left w:val="single" w:sz="4" w:space="0" w:color="7F7F7F"/>
+              <w:bottom w:val="nil"/>
+              <w:right w:val="single" w:sz="4" w:space="0" w:color="7F7F7F"/>
+            </w:tcBorders>
+            <w:shd w:val="clear" w:color="000000" w:fill="FFEB9C"/>
+            <w:noWrap/>
+            <w:vAlign w:val="bottom"/>
+            <w:hideMark/>
+          </w:tcPr>
+          <w:p>
+            <w:pPr>
+              <w:spacing w:after="0" w:line="240" w:lineRule="auto"/>
+              <w:rPr>
+                <w:rFonts w:ascii="Calibri" w:eastAsia="Times New Roman" w:hAnsi="Calibri" w:cs="Calibri"/>
+                <w:color w:val="9C5700"/>
+                <w:lang w:eastAsia="tr-TR"/>
+              </w:rPr>
+            </w:pPr>
+            <w:r>
+              <w:rPr>
+                <w:rFonts w:ascii="Calibri" w:eastAsia="Times New Roman" w:hAnsi="Calibri" w:cs="Calibri"/>
+                <w:color w:val="9C5700"/>
+                <w:lang w:eastAsia="tr-TR"/>
+              </w:rPr>
+              <w:t>Total Price</w:t>
+            </w:r>
+          </w:p>
+        </w:tc>
+        <w:tc>
+          <w:tcPr>
+            <w:tcW w:w="1020" w:type="dxa"/>
+            <w:tcBorders>
+              <w:top w:val="nil"/>
+              <w:left w:val="nil"/>
+              <w:bottom w:val="nil"/>
+              <w:right w:val="nil"/>
+            </w:tcBorders>
+            <w:shd w:val="clear" w:color="000000" w:fill="FFC7CE"/>
+            <w:noWrap/>
+            <w:vAlign w:val="bottom"/>
+            <w:hideMark/>
+          </w:tcPr>
+          <w:p>
+            <w:pPr>
+              <w:spacing w:after="0" w:line="240" w:lineRule="auto"/>
+              <w:rPr>
+                <w:rFonts w:ascii="Calibri" w:eastAsia="Times New Roman" w:hAnsi="Calibri" w:cs="Calibri"/>
+                <w:color w:val="9C0006"/>
+                <w:lang w:eastAsia="tr-TR"/>
+              </w:rPr>
+            </w:pPr>
+            <w:r>
+              <w:rPr>
+                <w:rFonts w:ascii="Calibri" w:eastAsia="Times New Roman" w:hAnsi="Calibri" w:cs="Calibri"/>
+                <w:color w:val="9C0006"/>
+                <w:lang w:eastAsia="tr-TR"/>
+              </w:rPr>
+              <w:t>$</w:t>
+            </w:r>
+            <w:r>
+              <w:rPr>
+                <w:rFonts w:ascii="Calibri" w:eastAsia="Times New Roman" w:hAnsi="Calibri" w:cs="Calibri"/>
+                <w:color w:val="9C0006"/>
+                <w:lang w:eastAsia="tr-TR"/>
+              </w:rPr>
+              <w:t>16.77</w:t>
+            </w:r>
+          </w:p>
+        </w:tc>
+      </w:tr>
+    </w:tbl>
+    <w:p>
+      <w:pPr>
+        <w:rPr>
+          <w:b/>
+          <w:bCs/>
+        </w:rPr>
+      </w:pPr>
+    </w:p>
+    <w:p>
+      <w:pPr>
+        <w:rPr>
+          <w:b/>
+          <w:bCs/>
+        </w:rPr>
+      </w:pPr>
+    </w:p>
+    <w:p>
+      <w:pPr>
+        <w:rPr>
+          <w:b/>
+          <w:bCs/>
+        </w:rPr>
+      </w:pPr>
+    </w:p>
+    <w:p>
+      <w:pPr>
+        <w:rPr>
+          <w:b/>
+          <w:bCs/>
+        </w:rPr>
+      </w:pPr>
+    </w:p>
+    <w:p>
+      <w:pPr>
+        <w:rPr>
+          <w:b/>
+          <w:bCs/>
+        </w:rPr>
+      </w:pPr>
+    </w:p>
+    <w:p>
+      <w:pPr>
+        <w:rPr>
+          <w:b/>
+          <w:bCs/>
+        </w:rPr>
+      </w:pPr>
+    </w:p>
+    <w:p>
+      <w:pPr>
+        <w:rPr>
+          <w:b/>
+          <w:bCs/>
+        </w:rPr>
+      </w:pPr>
+    </w:p>
+    <w:p>
+      <w:pPr>
+        <w:rPr>
+          <w:b/>
+          <w:bCs/>
+        </w:rPr>
+      </w:pPr>
+    </w:p>
+    <w:p>
+      <w:pPr>
+        <w:rPr>
+          <w:b/>
+          <w:bCs/>
+        </w:rPr>
+      </w:pPr>
+    </w:p>
+    <w:p>
+      <w:r>
+        <w:rPr>
+          <w:b/>
+          <w:bCs/>
+        </w:rPr>
+        <w:lastRenderedPageBreak/>
+        <w:t>D)</w:t>
+      </w:r>
+      <w:r>
+        <w:rPr>
+          <w:b/>
+          <w:bCs/>
+        </w:rPr>
+        <w:br/>
+      </w:r>
+      <w:r>
+        <w:rPr>
+          <w:b/>
+          <w:bCs/>
+        </w:rPr>
+        <w:br/>
+      </w:r>
+      <w:r>
+        <w:rPr>
+          <w:b/>
+          <w:bCs/>
+          <w:noProof/>
+        </w:rPr>
+        <w:drawing>
+          <wp:inline distT="0" distB="0" distL="0" distR="0" wp14:anchorId="4CD2CBB0" wp14:editId="2B699B46">
+            <wp:extent cx="5943600" cy="2444750"/>
+            <wp:effectExtent l="0" t="0" r="0" b="0"/>
+            <wp:docPr id="3" name="Resim 3"/>
+            <wp:cNvGraphicFramePr>
+              <a:graphicFrameLocks xmlns:a="http://schemas.openxmlformats.org/drawingml/2006/main" noChangeAspect="1"/>
+            </wp:cNvGraphicFramePr>
+            <a:graphic xmlns:a="http://schemas.openxmlformats.org/drawingml/2006/main">
+              <a:graphicData uri="http://schemas.openxmlformats.org/drawingml/2006/picture">
+                <pic:pic xmlns:pic="http://schemas.openxmlformats.org/drawingml/2006/picture">
+                  <pic:nvPicPr>
+                    <pic:cNvPr id="3" name="Resim 3"/>
+                    <pic:cNvPicPr/>
+                  </pic:nvPicPr>
+                  <pic:blipFill>
+                    <a:blip r:embed="rId6" cstate="print">
+                      <a:extLst>
+                        <a:ext uri="{28A0092B-C50C-407E-A947-70E740481C1C}">
+                          <a14:useLocalDpi xmlns:a14="http://schemas.microsoft.com/office/drawing/2010/main" val="0"/>
+                        </a:ext>
+                      </a:extLst>
+                    </a:blip>
+                    <a:stretch>
+                      <a:fillRect/>
+                    </a:stretch>
+                  </pic:blipFill>
+                  <pic:spPr>
+                    <a:xfrm>
+                      <a:off x="0" y="0"/>
+                      <a:ext cx="5943600" cy="2444750"/>
+                    </a:xfrm>
+                    <a:prstGeom prst="rect">
+                      <a:avLst/>
+                    </a:prstGeom>
+                  </pic:spPr>
+                </pic:pic>
+              </a:graphicData>
+            </a:graphic>
+          </wp:inline>
+        </w:drawing>
+      </w:r>
+      <w:r>
+        <w:rPr>
+          <w:b/>
+          <w:bCs/>
+        </w:rPr>
+        <w:br/>
+      </w:r>
+      <w:r>
+        <w:t xml:space="preserve">Figure 3.3 </w:t>
+      </w:r>
+      <w:r>
+        <w:t>Simulation model for SEPIC converter</w:t>
+      </w:r>
+    </w:p>
+    <w:p>
+      <w:r>
+        <w:t xml:space="preserve">Firstly, while calculating our duty </w:t>
+      </w:r>
+      <w:proofErr w:type="gramStart"/>
+      <w:r>
+        <w:t>cycle</w:t>
+      </w:r>
+      <w:proofErr w:type="gramEnd"/>
+      <w:r>
+        <w:t xml:space="preserve"> we didn’t include voltage drop due to diode. Moreover, we neglect the resistance of the inductors, ESR of capacitors. Due to those differences, our results will be different than our idealized solutions.</w:t>
+      </w:r>
+    </w:p>
+    <w:p>
+      <w:r>
+        <w:rPr>
+          <w:noProof/>
+        </w:rPr>
+        <w:drawing>
+          <wp:inline distT="0" distB="0" distL="0" distR="0" wp14:anchorId="678C9CC6" wp14:editId="2362F0EF">
+            <wp:extent cx="5333333" cy="4000000"/>
+            <wp:effectExtent l="0" t="0" r="1270" b="635"/>
+            <wp:docPr id="4" name="Resim 4"/>
+            <wp:cNvGraphicFramePr>
+              <a:graphicFrameLocks xmlns:a="http://schemas.openxmlformats.org/drawingml/2006/main" noChangeAspect="1"/>
+            </wp:cNvGraphicFramePr>
+            <a:graphic xmlns:a="http://schemas.openxmlformats.org/drawingml/2006/main">
+              <a:graphicData uri="http://schemas.openxmlformats.org/drawingml/2006/picture">
+                <pic:pic xmlns:pic="http://schemas.openxmlformats.org/drawingml/2006/picture">
+                  <pic:nvPicPr>
+                    <pic:cNvPr id="4" name="Resim 4"/>
+                    <pic:cNvPicPr/>
+                  </pic:nvPicPr>
+                  <pic:blipFill>
+                    <a:blip r:embed="rId7">
+                      <a:extLst>
+                        <a:ext uri="{28A0092B-C50C-407E-A947-70E740481C1C}">
+                          <a14:useLocalDpi xmlns:a14="http://schemas.microsoft.com/office/drawing/2010/main" val="0"/>
+                        </a:ext>
+                      </a:extLst>
+                    </a:blip>
+                    <a:stretch>
+                      <a:fillRect/>
+                    </a:stretch>
+                  </pic:blipFill>
+                  <pic:spPr>
+                    <a:xfrm>
+                      <a:off x="0" y="0"/>
+                      <a:ext cx="5333333" cy="4000000"/>
+                    </a:xfrm>
+                    <a:prstGeom prst="rect">
+                      <a:avLst/>
+                    </a:prstGeom>
+                  </pic:spPr>
+                </pic:pic>
+              </a:graphicData>
+            </a:graphic>
+          </wp:inline>
+        </w:drawing>
+      </w:r>
+      <w:r>
+        <w:br/>
+        <w:t>Figure 3.4 Output voltage vs Time</w:t>
+      </w:r>
+    </w:p>
+    <w:p>
+      <w:r>
+        <w:rPr>
+          <w:noProof/>
+        </w:rPr>
+        <w:lastRenderedPageBreak/>
+        <w:drawing>
+          <wp:inline distT="0" distB="0" distL="0" distR="0" wp14:anchorId="0DD7348D" wp14:editId="4569FFEF">
+            <wp:extent cx="5000625" cy="3750468"/>
+            <wp:effectExtent l="0" t="0" r="0" b="2540"/>
+            <wp:docPr id="5" name="Resim 5"/>
+            <wp:cNvGraphicFramePr>
+              <a:graphicFrameLocks xmlns:a="http://schemas.openxmlformats.org/drawingml/2006/main" noChangeAspect="1"/>
+            </wp:cNvGraphicFramePr>
+            <a:graphic xmlns:a="http://schemas.openxmlformats.org/drawingml/2006/main">
+              <a:graphicData uri="http://schemas.openxmlformats.org/drawingml/2006/picture">
+                <pic:pic xmlns:pic="http://schemas.openxmlformats.org/drawingml/2006/picture">
+                  <pic:nvPicPr>
+                    <pic:cNvPr id="5" name="Resim 5"/>
+                    <pic:cNvPicPr/>
+                  </pic:nvPicPr>
+                  <pic:blipFill>
+                    <a:blip r:embed="rId8">
+                      <a:extLst>
+                        <a:ext uri="{28A0092B-C50C-407E-A947-70E740481C1C}">
+                          <a14:useLocalDpi xmlns:a14="http://schemas.microsoft.com/office/drawing/2010/main" val="0"/>
+                        </a:ext>
+                      </a:extLst>
+                    </a:blip>
+                    <a:stretch>
+                      <a:fillRect/>
+                    </a:stretch>
+                  </pic:blipFill>
+                  <pic:spPr>
+                    <a:xfrm>
+                      <a:off x="0" y="0"/>
+                      <a:ext cx="5008385" cy="3756288"/>
+                    </a:xfrm>
+                    <a:prstGeom prst="rect">
+                      <a:avLst/>
+                    </a:prstGeom>
+                  </pic:spPr>
+                </pic:pic>
+              </a:graphicData>
+            </a:graphic>
+          </wp:inline>
+        </w:drawing>
+      </w:r>
+    </w:p>
+    <w:p>
+      <w:r>
+        <w:t>Figure 3.5 C1 voltage vs time</w:t>
+      </w:r>
+    </w:p>
+    <w:p>
+      <w:r>
+        <w:rPr>
+          <w:noProof/>
+        </w:rPr>
+        <w:drawing>
+          <wp:inline distT="0" distB="0" distL="0" distR="0" wp14:anchorId="60D9DD43" wp14:editId="43BD1223">
+            <wp:extent cx="5057775" cy="3793331"/>
+            <wp:effectExtent l="0" t="0" r="0" b="0"/>
+            <wp:docPr id="6" name="Resim 6"/>
+            <wp:cNvGraphicFramePr>
+              <a:graphicFrameLocks xmlns:a="http://schemas.openxmlformats.org/drawingml/2006/main" noChangeAspect="1"/>
+            </wp:cNvGraphicFramePr>
+            <a:graphic xmlns:a="http://schemas.openxmlformats.org/drawingml/2006/main">
+              <a:graphicData uri="http://schemas.openxmlformats.org/drawingml/2006/picture">
+                <pic:pic xmlns:pic="http://schemas.openxmlformats.org/drawingml/2006/picture">
+                  <pic:nvPicPr>
+                    <pic:cNvPr id="6" name="Resim 6"/>
+                    <pic:cNvPicPr/>
+                  </pic:nvPicPr>
+                  <pic:blipFill>
+                    <a:blip r:embed="rId9">
+                      <a:extLst>
+                        <a:ext uri="{28A0092B-C50C-407E-A947-70E740481C1C}">
+                          <a14:useLocalDpi xmlns:a14="http://schemas.microsoft.com/office/drawing/2010/main" val="0"/>
+                        </a:ext>
+                      </a:extLst>
+                    </a:blip>
+                    <a:stretch>
+                      <a:fillRect/>
+                    </a:stretch>
+                  </pic:blipFill>
+                  <pic:spPr>
+                    <a:xfrm>
+                      <a:off x="0" y="0"/>
+                      <a:ext cx="5064991" cy="3798743"/>
+                    </a:xfrm>
+                    <a:prstGeom prst="rect">
+                      <a:avLst/>
+                    </a:prstGeom>
+                  </pic:spPr>
+                </pic:pic>
+              </a:graphicData>
+            </a:graphic>
+          </wp:inline>
+        </w:drawing>
+      </w:r>
+      <w:r>
+        <w:br/>
+      </w:r>
+      <w:r>
+        <w:t>Figure 3.</w:t>
+      </w:r>
+      <w:r>
+        <w:t>6</w:t>
+      </w:r>
+      <w:r>
+        <w:t xml:space="preserve"> </w:t>
+      </w:r>
+      <w:r>
+        <w:t>L1 current vs time</w:t>
+      </w:r>
+    </w:p>
+    <w:p>
+      <w:r>
+        <w:rPr>
+          <w:noProof/>
+        </w:rPr>
+        <w:lastRenderedPageBreak/>
+        <w:drawing>
+          <wp:inline distT="0" distB="0" distL="0" distR="0" wp14:anchorId="59AB33A9" wp14:editId="27B42FC4">
+            <wp:extent cx="5333333" cy="4000000"/>
+            <wp:effectExtent l="0" t="0" r="1270" b="635"/>
+            <wp:docPr id="7" name="Resim 7"/>
+            <wp:cNvGraphicFramePr>
+              <a:graphicFrameLocks xmlns:a="http://schemas.openxmlformats.org/drawingml/2006/main" noChangeAspect="1"/>
+            </wp:cNvGraphicFramePr>
+            <a:graphic xmlns:a="http://schemas.openxmlformats.org/drawingml/2006/main">
+              <a:graphicData uri="http://schemas.openxmlformats.org/drawingml/2006/picture">
+                <pic:pic xmlns:pic="http://schemas.openxmlformats.org/drawingml/2006/picture">
+                  <pic:nvPicPr>
+                    <pic:cNvPr id="7" name="Resim 7"/>
+                    <pic:cNvPicPr/>
+                  </pic:nvPicPr>
+                  <pic:blipFill>
+                    <a:blip r:embed="rId10">
+                      <a:extLst>
+                        <a:ext uri="{28A0092B-C50C-407E-A947-70E740481C1C}">
+                          <a14:useLocalDpi xmlns:a14="http://schemas.microsoft.com/office/drawing/2010/main" val="0"/>
+                        </a:ext>
+                      </a:extLst>
+                    </a:blip>
+                    <a:stretch>
+                      <a:fillRect/>
+                    </a:stretch>
+                  </pic:blipFill>
+                  <pic:spPr>
+                    <a:xfrm>
+                      <a:off x="0" y="0"/>
+                      <a:ext cx="5333333" cy="4000000"/>
+                    </a:xfrm>
+                    <a:prstGeom prst="rect">
+                      <a:avLst/>
+                    </a:prstGeom>
+                  </pic:spPr>
+                </pic:pic>
+              </a:graphicData>
+            </a:graphic>
+          </wp:inline>
+        </w:drawing>
+      </w:r>
+      <w:r>
+        <w:br/>
+        <w:t>Figure 3.7 L2 current vs time</w:t>
+      </w:r>
+    </w:p>
+    <w:p/>
+    <w:p>
+      <w:r>
+        <w:t xml:space="preserve">Figure 3.4, 3.5, 3.6, </w:t>
+      </w:r>
+      <w:r>
+        <w:t xml:space="preserve">3.7 shows the required plots. </w:t>
+      </w:r>
+      <w:proofErr w:type="gramStart"/>
+      <w:r>
+        <w:t>It is clear that output</w:t>
+      </w:r>
+      <w:proofErr w:type="gramEnd"/>
+      <w:r>
+        <w:t xml:space="preserve"> voltage is less than required, however this can be fixed easily with closed loop control. Moreover, output voltage ripple value is required is less than 2%, for the 12V output this is equal to 0.24V ripple, this is satisfied, however our output voltage is different and for the current value the ripple value 0.21V with mean voltage of 10.57V, this means that our ripple value is at the limit. </w:t>
+      </w:r>
+      <w:r>
+        <w:t xml:space="preserve">The assumptions for the C1, L1 and L2 is satisfied. </w:t>
+      </w:r>
+      <w:r>
+        <w:t xml:space="preserve"> </w:t>
       </w:r>
     </w:p>
     <w:sectPr>

</xml_diff>